<commit_message>
Add FastAPI Get Notices With Scores
</commit_message>
<xml_diff>
--- a/DOGFFINder start.docx
+++ b/DOGFFINder start.docx
@@ -1497,6 +1497,330 @@
           <w:lang w:val="nb-NO"/>
         </w:rPr>
         <w:t>Kontroller nettverket og portene.</w:t>
+      </w:r>
+    </w:p>
+    <w:p>
+      <w:pPr>
+        <w:rPr>
+          <w:lang w:val="nb-NO"/>
+        </w:rPr>
+      </w:pPr>
+    </w:p>
+    <w:p>
+      <w:pPr>
+        <w:rPr>
+          <w:lang w:val="nb-NO"/>
+        </w:rPr>
+      </w:pPr>
+    </w:p>
+    <w:p>
+      <w:pPr>
+        <w:rPr>
+          <w:lang w:val="nb-NO"/>
+        </w:rPr>
+      </w:pPr>
+    </w:p>
+    <w:p>
+      <w:pPr>
+        <w:rPr>
+          <w:lang w:val="nb-NO"/>
+        </w:rPr>
+      </w:pPr>
+    </w:p>
+    <w:p>
+      <w:pPr>
+        <w:rPr>
+          <w:lang w:val="nb-NO"/>
+        </w:rPr>
+      </w:pPr>
+    </w:p>
+    <w:p>
+      <w:pPr>
+        <w:rPr>
+          <w:b/>
+          <w:bCs/>
+          <w:lang w:val="nb-NO"/>
+        </w:rPr>
+      </w:pPr>
+      <w:r>
+        <w:rPr>
+          <w:b/>
+          <w:bCs/>
+          <w:lang w:val="nb-NO"/>
+        </w:rPr>
+        <w:t>10) Start fra applikasjon:</w:t>
+      </w:r>
+    </w:p>
+    <w:p>
+      <w:pPr>
+        <w:rPr>
+          <w:lang w:val="nb-NO"/>
+        </w:rPr>
+      </w:pPr>
+      <w:r>
+        <w:rPr>
+          <w:lang w:val="nb-NO"/>
+        </w:rPr>
+        <w:t xml:space="preserve">- Installere </w:t>
+      </w:r>
+      <w:r>
+        <w:t>python</w:t>
+      </w:r>
+      <w:r>
+        <w:t xml:space="preserve"> (ved pc</w:t>
+      </w:r>
+      <w:r>
+        <w:t xml:space="preserve"> en gang</w:t>
+      </w:r>
+      <w:r>
+        <w:t>)</w:t>
+      </w:r>
+    </w:p>
+    <w:p>
+      <w:pPr>
+        <w:rPr>
+          <w:lang w:val="nb-NO"/>
+        </w:rPr>
+      </w:pPr>
+      <w:r>
+        <w:t xml:space="preserve">- </w:t>
+      </w:r>
+      <w:r>
+        <w:t>Go ned til</w:t>
+      </w:r>
+      <w:r>
+        <w:rPr>
+          <w:lang w:val="nb-NO"/>
+        </w:rPr>
+        <w:t xml:space="preserve">: </w:t>
+      </w:r>
+      <w:r>
+        <w:rPr>
+          <w:lang w:val="nb-NO"/>
+        </w:rPr>
+        <w:t>C:\Test\DOFFINderclone&gt;DOFFINder</w:t>
+      </w:r>
+    </w:p>
+    <w:p>
+      <w:r>
+        <w:rPr>
+          <w:lang w:val="nb-NO"/>
+        </w:rPr>
+        <w:t>-</w:t>
+      </w:r>
+      <w:r>
+        <w:rPr>
+          <w:rFonts w:ascii="Consolas" w:hAnsi="Consolas"/>
+          <w:color w:val="1D1C1D"/>
+          <w:sz w:val="18"/>
+          <w:szCs w:val="18"/>
+        </w:rPr>
+        <w:t xml:space="preserve"> </w:t>
+      </w:r>
+      <w:r>
+        <w:rPr>
+          <w:rFonts w:ascii="Consolas" w:hAnsi="Consolas"/>
+          <w:color w:val="1D1C1D"/>
+          <w:sz w:val="18"/>
+          <w:szCs w:val="18"/>
+        </w:rPr>
+        <w:t xml:space="preserve">fra root i DOFFINder: </w:t>
+      </w:r>
+      <w:r>
+        <w:t xml:space="preserve">python -m venv </w:t>
+      </w:r>
+      <w:r>
+        <w:t>venv</w:t>
+      </w:r>
+    </w:p>
+    <w:p>
+      <w:pPr>
+        <w:rPr>
+          <w:b/>
+          <w:bCs/>
+        </w:rPr>
+      </w:pPr>
+      <w:r>
+        <w:rPr>
+          <w:b/>
+          <w:bCs/>
+        </w:rPr>
+        <w:t>backend</w:t>
+      </w:r>
+    </w:p>
+    <w:p>
+      <w:r>
+        <w:t xml:space="preserve">- Go ned til </w:t>
+      </w:r>
+      <w:r>
+        <w:t>C:\Test\DOFFINderclone\DOFFINder\backend</w:t>
+      </w:r>
+      <w:r>
+        <w:t xml:space="preserve"> : </w:t>
+      </w:r>
+      <w:r>
+        <w:t>pip install -r requirements.txt</w:t>
+      </w:r>
+    </w:p>
+    <w:p>
+      <w:r>
+        <w:rPr>
+          <w:lang w:val="nb-NO"/>
+        </w:rPr>
+        <w:t>-</w:t>
+      </w:r>
+      <w:r>
+        <w:rPr>
+          <w:rFonts w:ascii="Segoe UI" w:hAnsi="Segoe UI" w:cs="Segoe UI"/>
+          <w:color w:val="1F2328"/>
+          <w:shd w:val="clear" w:color="auto" w:fill="FFFFFF"/>
+        </w:rPr>
+        <w:t xml:space="preserve"> </w:t>
+      </w:r>
+      <w:r>
+        <w:t>Run fastapi dev to start the backend.</w:t>
+      </w:r>
+    </w:p>
+    <w:p>
+      <w:pPr>
+        <w:rPr>
+          <w:b/>
+          <w:bCs/>
+          <w:lang w:val="nb-NO"/>
+        </w:rPr>
+      </w:pPr>
+      <w:r>
+        <w:rPr>
+          <w:b/>
+          <w:bCs/>
+          <w:lang w:val="nb-NO"/>
+        </w:rPr>
+        <w:t>Client</w:t>
+      </w:r>
+    </w:p>
+    <w:p>
+      <w:pPr>
+        <w:rPr>
+          <w:lang w:val="nb-NO"/>
+        </w:rPr>
+      </w:pPr>
+      <w:r>
+        <w:rPr>
+          <w:lang w:val="nb-NO"/>
+        </w:rPr>
+        <w:t>-</w:t>
+      </w:r>
+      <w:r>
+        <w:t xml:space="preserve"> </w:t>
+      </w:r>
+      <w:r>
+        <w:rPr>
+          <w:lang w:val="nb-NO"/>
+        </w:rPr>
+        <w:t>npm install</w:t>
+      </w:r>
+    </w:p>
+    <w:p>
+      <w:pPr>
+        <w:rPr>
+          <w:lang w:val="nb-NO"/>
+        </w:rPr>
+      </w:pPr>
+      <w:r>
+        <w:rPr>
+          <w:lang w:val="nb-NO"/>
+        </w:rPr>
+        <w:t>-</w:t>
+      </w:r>
+      <w:r>
+        <w:t xml:space="preserve"> </w:t>
+      </w:r>
+      <w:r>
+        <w:rPr>
+          <w:lang w:val="nb-NO"/>
+        </w:rPr>
+        <w:t>npm run build</w:t>
+      </w:r>
+    </w:p>
+    <w:p>
+      <w:pPr>
+        <w:rPr>
+          <w:b/>
+          <w:bCs/>
+        </w:rPr>
+      </w:pPr>
+      <w:r>
+        <w:rPr>
+          <w:b/>
+          <w:bCs/>
+        </w:rPr>
+        <w:t>backend</w:t>
+      </w:r>
+    </w:p>
+    <w:p>
+      <w:r>
+        <w:rPr>
+          <w:lang w:val="nb-NO"/>
+        </w:rPr>
+        <w:t>-</w:t>
+      </w:r>
+      <w:r>
+        <w:rPr>
+          <w:rFonts w:ascii="Segoe UI" w:hAnsi="Segoe UI" w:cs="Segoe UI"/>
+          <w:color w:val="1F2328"/>
+          <w:shd w:val="clear" w:color="auto" w:fill="FFFFFF"/>
+        </w:rPr>
+        <w:t xml:space="preserve"> </w:t>
+      </w:r>
+      <w:r>
+        <w:t>Run fastapi dev to start the backend</w:t>
+      </w:r>
+      <w:r>
+        <w:t>: fastapi run</w:t>
+      </w:r>
+    </w:p>
+    <w:p>
+      <w:r>
+        <w:t xml:space="preserve">Ses på : </w:t>
+      </w:r>
+      <w:r>
+        <w:t>http://localhost:8000/docs#/</w:t>
+      </w:r>
+    </w:p>
+    <w:p>
+      <w:pPr>
+        <w:rPr>
+          <w:b/>
+          <w:bCs/>
+          <w:lang w:val="nb-NO"/>
+        </w:rPr>
+      </w:pPr>
+      <w:r>
+        <w:rPr>
+          <w:b/>
+          <w:bCs/>
+          <w:lang w:val="nb-NO"/>
+        </w:rPr>
+        <w:t>Client</w:t>
+      </w:r>
+    </w:p>
+    <w:p>
+      <w:pPr>
+        <w:rPr>
+          <w:lang w:val="nb-NO"/>
+        </w:rPr>
+      </w:pPr>
+      <w:r>
+        <w:rPr>
+          <w:lang w:val="nb-NO"/>
+        </w:rPr>
+        <w:t xml:space="preserve">Ses på: </w:t>
+      </w:r>
+      <w:r>
+        <w:t>http://localhost:8000</w:t>
+      </w:r>
+      <w:r>
+        <w:t>/</w:t>
       </w:r>
     </w:p>
     <w:p>
@@ -3356,7 +3680,7 @@
   <w:style w:type="paragraph" w:default="1" w:styleId="Normal">
     <w:name w:val="Normal"/>
     <w:qFormat/>
-    <w:rsid w:val="008104F3"/>
+    <w:rsid w:val="00DD2EF1"/>
     <w:pPr>
       <w:spacing w:after="160" w:line="259" w:lineRule="auto"/>
     </w:pPr>
@@ -3449,7 +3773,6 @@
   <w:style w:type="character" w:default="1" w:styleId="Standardskriftforavsnitt">
     <w:name w:val="Default Paragraph Font"/>
     <w:uiPriority w:val="1"/>
-    <w:semiHidden/>
     <w:unhideWhenUsed/>
   </w:style>
   <w:style w:type="table" w:default="1" w:styleId="Vanligtabell">
@@ -4538,19 +4861,20 @@
 </file>
 
 <file path=customXml/item1.xml><?xml version="1.0" encoding="utf-8"?>
-<?mso-contentType ?>
-<FormTemplates xmlns="http://schemas.microsoft.com/sharepoint/v3/contenttype/forms">
-  <Display>DocumentLibraryForm</Display>
-  <Edit>DocumentLibraryForm</Edit>
-  <New>DocumentLibraryForm</New>
-</FormTemplates>
+<p:properties xmlns:p="http://schemas.microsoft.com/office/2006/metadata/properties" xmlns:xsi="http://www.w3.org/2001/XMLSchema-instance" xmlns:pc="http://schemas.microsoft.com/office/infopath/2007/PartnerControls">
+  <documentManagement>
+    <SharedWithUsers xmlns="088c9974-c93b-43bf-9c8f-64802f4db6c6">
+      <UserInfo>
+        <DisplayName>Arne Ohr | emagine</DisplayName>
+        <AccountId>24</AccountId>
+        <AccountType/>
+      </UserInfo>
+    </SharedWithUsers>
+  </documentManagement>
+</p:properties>
 </file>
 
 <file path=customXml/item2.xml><?xml version="1.0" encoding="utf-8"?>
-<b:Sources xmlns:b="http://schemas.openxmlformats.org/officeDocument/2006/bibliography" xmlns="http://schemas.openxmlformats.org/officeDocument/2006/bibliography" SelectedStyle="\APASixthEditionOfficeOnline.xsl" StyleName="APA" Version="6"/>
-</file>
-
-<file path=customXml/item3.xml><?xml version="1.0" encoding="utf-8"?>
 <ct:contentTypeSchema xmlns:ct="http://schemas.microsoft.com/office/2006/metadata/contentType" xmlns:ma="http://schemas.microsoft.com/office/2006/metadata/properties/metaAttributes" ct:_="" ma:_="" ma:contentTypeName="Document" ma:contentTypeID="0x010100BC668E6611DA8D4B8E095F01E10A76CF" ma:contentTypeVersion="11" ma:contentTypeDescription="Create a new document." ma:contentTypeScope="" ma:versionID="3b56aaa273d87a47317fac834d73db0f">
   <xsd:schema xmlns:xsd="http://www.w3.org/2001/XMLSchema" xmlns:xs="http://www.w3.org/2001/XMLSchema" xmlns:p="http://schemas.microsoft.com/office/2006/metadata/properties" xmlns:ns2="088c9974-c93b-43bf-9c8f-64802f4db6c6" xmlns:ns3="bb94fdcc-beb2-4ac5-8e13-5811b2a7dd28" targetNamespace="http://schemas.microsoft.com/office/2006/metadata/properties" ma:root="true" ma:fieldsID="fc7fe4e3379885147ecfc35b2c98e5bc" ns2:_="" ns3:_="">
     <xsd:import namespace="088c9974-c93b-43bf-9c8f-64802f4db6c6"/>
@@ -4735,37 +5059,30 @@
 </ct:contentTypeSchema>
 </file>
 
+<file path=customXml/item3.xml><?xml version="1.0" encoding="utf-8"?>
+<b:Sources xmlns:b="http://schemas.openxmlformats.org/officeDocument/2006/bibliography" xmlns="http://schemas.openxmlformats.org/officeDocument/2006/bibliography" SelectedStyle="\APASixthEditionOfficeOnline.xsl" StyleName="APA" Version="6"/>
+</file>
+
 <file path=customXml/item4.xml><?xml version="1.0" encoding="utf-8"?>
-<p:properties xmlns:p="http://schemas.microsoft.com/office/2006/metadata/properties" xmlns:xsi="http://www.w3.org/2001/XMLSchema-instance" xmlns:pc="http://schemas.microsoft.com/office/infopath/2007/PartnerControls">
-  <documentManagement>
-    <SharedWithUsers xmlns="088c9974-c93b-43bf-9c8f-64802f4db6c6">
-      <UserInfo>
-        <DisplayName>Arne Ohr | emagine</DisplayName>
-        <AccountId>24</AccountId>
-        <AccountType/>
-      </UserInfo>
-    </SharedWithUsers>
-  </documentManagement>
-</p:properties>
+<?mso-contentType ?>
+<FormTemplates xmlns="http://schemas.microsoft.com/sharepoint/v3/contenttype/forms">
+  <Display>DocumentLibraryForm</Display>
+  <Edit>DocumentLibraryForm</Edit>
+  <New>DocumentLibraryForm</New>
+</FormTemplates>
 </file>
 
 <file path=customXml/itemProps1.xml><?xml version="1.0" encoding="utf-8"?>
-<ds:datastoreItem xmlns:ds="http://schemas.openxmlformats.org/officeDocument/2006/customXml" ds:itemID="{705FD506-783B-4490-93C9-C1191E6FF942}">
+<ds:datastoreItem xmlns:ds="http://schemas.openxmlformats.org/officeDocument/2006/customXml" ds:itemID="{C8540905-81B5-4B6C-A48C-14991BEBE001}">
   <ds:schemaRefs>
-    <ds:schemaRef ds:uri="http://schemas.microsoft.com/sharepoint/v3/contenttype/forms"/>
+    <ds:schemaRef ds:uri="http://schemas.microsoft.com/office/2006/metadata/properties"/>
+    <ds:schemaRef ds:uri="http://schemas.microsoft.com/office/infopath/2007/PartnerControls"/>
+    <ds:schemaRef ds:uri="088c9974-c93b-43bf-9c8f-64802f4db6c6"/>
   </ds:schemaRefs>
 </ds:datastoreItem>
 </file>
 
 <file path=customXml/itemProps2.xml><?xml version="1.0" encoding="utf-8"?>
-<ds:datastoreItem xmlns:ds="http://schemas.openxmlformats.org/officeDocument/2006/customXml" ds:itemID="{4F6EAF51-FAFE-41F8-A3FA-ABA9C583F928}">
-  <ds:schemaRefs>
-    <ds:schemaRef ds:uri="http://schemas.openxmlformats.org/officeDocument/2006/bibliography"/>
-  </ds:schemaRefs>
-</ds:datastoreItem>
-</file>
-
-<file path=customXml/itemProps3.xml><?xml version="1.0" encoding="utf-8"?>
 <ds:datastoreItem xmlns:ds="http://schemas.openxmlformats.org/officeDocument/2006/customXml" ds:itemID="{61044790-C145-488A-9924-A5FAE1C5C11B}">
   <ds:schemaRefs>
     <ds:schemaRef ds:uri="http://schemas.microsoft.com/office/2006/metadata/contentType"/>
@@ -4784,12 +5101,18 @@
 </ds:datastoreItem>
 </file>
 
+<file path=customXml/itemProps3.xml><?xml version="1.0" encoding="utf-8"?>
+<ds:datastoreItem xmlns:ds="http://schemas.openxmlformats.org/officeDocument/2006/customXml" ds:itemID="{4F6EAF51-FAFE-41F8-A3FA-ABA9C583F928}">
+  <ds:schemaRefs>
+    <ds:schemaRef ds:uri="http://schemas.openxmlformats.org/officeDocument/2006/bibliography"/>
+  </ds:schemaRefs>
+</ds:datastoreItem>
+</file>
+
 <file path=customXml/itemProps4.xml><?xml version="1.0" encoding="utf-8"?>
-<ds:datastoreItem xmlns:ds="http://schemas.openxmlformats.org/officeDocument/2006/customXml" ds:itemID="{C8540905-81B5-4B6C-A48C-14991BEBE001}">
+<ds:datastoreItem xmlns:ds="http://schemas.openxmlformats.org/officeDocument/2006/customXml" ds:itemID="{705FD506-783B-4490-93C9-C1191E6FF942}">
   <ds:schemaRefs>
-    <ds:schemaRef ds:uri="http://schemas.microsoft.com/office/2006/metadata/properties"/>
-    <ds:schemaRef ds:uri="http://schemas.microsoft.com/office/infopath/2007/PartnerControls"/>
-    <ds:schemaRef ds:uri="088c9974-c93b-43bf-9c8f-64802f4db6c6"/>
+    <ds:schemaRef ds:uri="http://schemas.microsoft.com/sharepoint/v3/contenttype/forms"/>
   </ds:schemaRefs>
 </ds:datastoreItem>
 </file>

</xml_diff>

<commit_message>
Add AI o1-mini model
</commit_message>
<xml_diff>
--- a/DOGFFINder start.docx
+++ b/DOGFFINder start.docx
@@ -1548,7 +1548,23 @@
           <w:bCs/>
           <w:lang w:val="nb-NO"/>
         </w:rPr>
-        <w:t>10) Start fra applikasjon:</w:t>
+        <w:t>10) Start fra applikasjon</w:t>
+      </w:r>
+      <w:r>
+        <w:rPr>
+          <w:b/>
+          <w:bCs/>
+          <w:lang w:val="nb-NO"/>
+        </w:rPr>
+        <w:t>(uten å bruke Docker/Container)</w:t>
+      </w:r>
+      <w:r>
+        <w:rPr>
+          <w:b/>
+          <w:bCs/>
+          <w:lang w:val="nb-NO"/>
+        </w:rPr>
+        <w:t>:</w:t>
       </w:r>
     </w:p>
     <w:p>
@@ -1567,26 +1583,17 @@
         <w:t>python</w:t>
       </w:r>
       <w:r>
-        <w:t xml:space="preserve"> (ved pc</w:t>
-      </w:r>
-      <w:r>
-        <w:t xml:space="preserve"> en gang</w:t>
-      </w:r>
-      <w:r>
-        <w:t>)</w:t>
-      </w:r>
-    </w:p>
-    <w:p>
-      <w:pPr>
-        <w:rPr>
-          <w:lang w:val="nb-NO"/>
-        </w:rPr>
-      </w:pPr>
-      <w:r>
-        <w:t xml:space="preserve">- </w:t>
-      </w:r>
-      <w:r>
-        <w:t>Go ned til</w:t>
+        <w:t xml:space="preserve"> (ved pc en gang)</w:t>
+      </w:r>
+    </w:p>
+    <w:p>
+      <w:pPr>
+        <w:rPr>
+          <w:lang w:val="nb-NO"/>
+        </w:rPr>
+      </w:pPr>
+      <w:r>
+        <w:t>- Go ned til</w:t>
       </w:r>
       <w:r>
         <w:rPr>
@@ -1678,7 +1685,19 @@
         <w:t xml:space="preserve"> </w:t>
       </w:r>
       <w:r>
-        <w:t>Run fastapi dev to start the backend.</w:t>
+        <w:t>Run </w:t>
+      </w:r>
+      <w:r>
+        <w:t>‘</w:t>
+      </w:r>
+      <w:r>
+        <w:t>fastapi dev</w:t>
+      </w:r>
+      <w:r>
+        <w:t>’</w:t>
+      </w:r>
+      <w:r>
+        <w:t> to start the backend.</w:t>
       </w:r>
     </w:p>
     <w:p>
@@ -3773,6 +3792,7 @@
   <w:style w:type="character" w:default="1" w:styleId="Standardskriftforavsnitt">
     <w:name w:val="Default Paragraph Font"/>
     <w:uiPriority w:val="1"/>
+    <w:semiHidden/>
     <w:unhideWhenUsed/>
   </w:style>
   <w:style w:type="table" w:default="1" w:styleId="Vanligtabell">
@@ -4861,20 +4881,19 @@
 </file>
 
 <file path=customXml/item1.xml><?xml version="1.0" encoding="utf-8"?>
-<p:properties xmlns:p="http://schemas.microsoft.com/office/2006/metadata/properties" xmlns:xsi="http://www.w3.org/2001/XMLSchema-instance" xmlns:pc="http://schemas.microsoft.com/office/infopath/2007/PartnerControls">
-  <documentManagement>
-    <SharedWithUsers xmlns="088c9974-c93b-43bf-9c8f-64802f4db6c6">
-      <UserInfo>
-        <DisplayName>Arne Ohr | emagine</DisplayName>
-        <AccountId>24</AccountId>
-        <AccountType/>
-      </UserInfo>
-    </SharedWithUsers>
-  </documentManagement>
-</p:properties>
+<?mso-contentType ?>
+<FormTemplates xmlns="http://schemas.microsoft.com/sharepoint/v3/contenttype/forms">
+  <Display>DocumentLibraryForm</Display>
+  <Edit>DocumentLibraryForm</Edit>
+  <New>DocumentLibraryForm</New>
+</FormTemplates>
 </file>
 
 <file path=customXml/item2.xml><?xml version="1.0" encoding="utf-8"?>
+<b:Sources xmlns:b="http://schemas.openxmlformats.org/officeDocument/2006/bibliography" xmlns="http://schemas.openxmlformats.org/officeDocument/2006/bibliography" SelectedStyle="\APASixthEditionOfficeOnline.xsl" StyleName="APA" Version="6"/>
+</file>
+
+<file path=customXml/item3.xml><?xml version="1.0" encoding="utf-8"?>
 <ct:contentTypeSchema xmlns:ct="http://schemas.microsoft.com/office/2006/metadata/contentType" xmlns:ma="http://schemas.microsoft.com/office/2006/metadata/properties/metaAttributes" ct:_="" ma:_="" ma:contentTypeName="Document" ma:contentTypeID="0x010100BC668E6611DA8D4B8E095F01E10A76CF" ma:contentTypeVersion="11" ma:contentTypeDescription="Create a new document." ma:contentTypeScope="" ma:versionID="3b56aaa273d87a47317fac834d73db0f">
   <xsd:schema xmlns:xsd="http://www.w3.org/2001/XMLSchema" xmlns:xs="http://www.w3.org/2001/XMLSchema" xmlns:p="http://schemas.microsoft.com/office/2006/metadata/properties" xmlns:ns2="088c9974-c93b-43bf-9c8f-64802f4db6c6" xmlns:ns3="bb94fdcc-beb2-4ac5-8e13-5811b2a7dd28" targetNamespace="http://schemas.microsoft.com/office/2006/metadata/properties" ma:root="true" ma:fieldsID="fc7fe4e3379885147ecfc35b2c98e5bc" ns2:_="" ns3:_="">
     <xsd:import namespace="088c9974-c93b-43bf-9c8f-64802f4db6c6"/>
@@ -5059,30 +5078,37 @@
 </ct:contentTypeSchema>
 </file>
 
-<file path=customXml/item3.xml><?xml version="1.0" encoding="utf-8"?>
-<b:Sources xmlns:b="http://schemas.openxmlformats.org/officeDocument/2006/bibliography" xmlns="http://schemas.openxmlformats.org/officeDocument/2006/bibliography" SelectedStyle="\APASixthEditionOfficeOnline.xsl" StyleName="APA" Version="6"/>
-</file>
-
 <file path=customXml/item4.xml><?xml version="1.0" encoding="utf-8"?>
-<?mso-contentType ?>
-<FormTemplates xmlns="http://schemas.microsoft.com/sharepoint/v3/contenttype/forms">
-  <Display>DocumentLibraryForm</Display>
-  <Edit>DocumentLibraryForm</Edit>
-  <New>DocumentLibraryForm</New>
-</FormTemplates>
+<p:properties xmlns:p="http://schemas.microsoft.com/office/2006/metadata/properties" xmlns:xsi="http://www.w3.org/2001/XMLSchema-instance" xmlns:pc="http://schemas.microsoft.com/office/infopath/2007/PartnerControls">
+  <documentManagement>
+    <SharedWithUsers xmlns="088c9974-c93b-43bf-9c8f-64802f4db6c6">
+      <UserInfo>
+        <DisplayName>Arne Ohr | emagine</DisplayName>
+        <AccountId>24</AccountId>
+        <AccountType/>
+      </UserInfo>
+    </SharedWithUsers>
+  </documentManagement>
+</p:properties>
 </file>
 
 <file path=customXml/itemProps1.xml><?xml version="1.0" encoding="utf-8"?>
-<ds:datastoreItem xmlns:ds="http://schemas.openxmlformats.org/officeDocument/2006/customXml" ds:itemID="{C8540905-81B5-4B6C-A48C-14991BEBE001}">
+<ds:datastoreItem xmlns:ds="http://schemas.openxmlformats.org/officeDocument/2006/customXml" ds:itemID="{705FD506-783B-4490-93C9-C1191E6FF942}">
   <ds:schemaRefs>
-    <ds:schemaRef ds:uri="http://schemas.microsoft.com/office/2006/metadata/properties"/>
-    <ds:schemaRef ds:uri="http://schemas.microsoft.com/office/infopath/2007/PartnerControls"/>
-    <ds:schemaRef ds:uri="088c9974-c93b-43bf-9c8f-64802f4db6c6"/>
+    <ds:schemaRef ds:uri="http://schemas.microsoft.com/sharepoint/v3/contenttype/forms"/>
   </ds:schemaRefs>
 </ds:datastoreItem>
 </file>
 
 <file path=customXml/itemProps2.xml><?xml version="1.0" encoding="utf-8"?>
+<ds:datastoreItem xmlns:ds="http://schemas.openxmlformats.org/officeDocument/2006/customXml" ds:itemID="{4F6EAF51-FAFE-41F8-A3FA-ABA9C583F928}">
+  <ds:schemaRefs>
+    <ds:schemaRef ds:uri="http://schemas.openxmlformats.org/officeDocument/2006/bibliography"/>
+  </ds:schemaRefs>
+</ds:datastoreItem>
+</file>
+
+<file path=customXml/itemProps3.xml><?xml version="1.0" encoding="utf-8"?>
 <ds:datastoreItem xmlns:ds="http://schemas.openxmlformats.org/officeDocument/2006/customXml" ds:itemID="{61044790-C145-488A-9924-A5FAE1C5C11B}">
   <ds:schemaRefs>
     <ds:schemaRef ds:uri="http://schemas.microsoft.com/office/2006/metadata/contentType"/>
@@ -5101,18 +5127,12 @@
 </ds:datastoreItem>
 </file>
 
-<file path=customXml/itemProps3.xml><?xml version="1.0" encoding="utf-8"?>
-<ds:datastoreItem xmlns:ds="http://schemas.openxmlformats.org/officeDocument/2006/customXml" ds:itemID="{4F6EAF51-FAFE-41F8-A3FA-ABA9C583F928}">
+<file path=customXml/itemProps4.xml><?xml version="1.0" encoding="utf-8"?>
+<ds:datastoreItem xmlns:ds="http://schemas.openxmlformats.org/officeDocument/2006/customXml" ds:itemID="{C8540905-81B5-4B6C-A48C-14991BEBE001}">
   <ds:schemaRefs>
-    <ds:schemaRef ds:uri="http://schemas.openxmlformats.org/officeDocument/2006/bibliography"/>
-  </ds:schemaRefs>
-</ds:datastoreItem>
-</file>
-
-<file path=customXml/itemProps4.xml><?xml version="1.0" encoding="utf-8"?>
-<ds:datastoreItem xmlns:ds="http://schemas.openxmlformats.org/officeDocument/2006/customXml" ds:itemID="{705FD506-783B-4490-93C9-C1191E6FF942}">
-  <ds:schemaRefs>
-    <ds:schemaRef ds:uri="http://schemas.microsoft.com/sharepoint/v3/contenttype/forms"/>
+    <ds:schemaRef ds:uri="http://schemas.microsoft.com/office/2006/metadata/properties"/>
+    <ds:schemaRef ds:uri="http://schemas.microsoft.com/office/infopath/2007/PartnerControls"/>
+    <ds:schemaRef ds:uri="088c9974-c93b-43bf-9c8f-64802f4db6c6"/>
   </ds:schemaRefs>
 </ds:datastoreItem>
 </file>

</xml_diff>

<commit_message>
Delete error in Post gpt-40-mini
</commit_message>
<xml_diff>
--- a/DOGFFINder start.docx
+++ b/DOGFFINder start.docx
@@ -25,7 +25,25 @@
           <w:bCs/>
           <w:lang w:val="nb-NO"/>
         </w:rPr>
-        <w:t>nstallere DOFFINder lokalt på din PC</w:t>
+        <w:t xml:space="preserve">nstallere </w:t>
+      </w:r>
+      <w:proofErr w:type="spellStart"/>
+      <w:r>
+        <w:rPr>
+          <w:b/>
+          <w:bCs/>
+          <w:lang w:val="nb-NO"/>
+        </w:rPr>
+        <w:t>DOFFINder</w:t>
+      </w:r>
+      <w:proofErr w:type="spellEnd"/>
+      <w:r>
+        <w:rPr>
+          <w:b/>
+          <w:bCs/>
+          <w:lang w:val="nb-NO"/>
+        </w:rPr>
+        <w:t xml:space="preserve"> lokalt på din PC</w:t>
       </w:r>
     </w:p>
     <w:p>
@@ -54,6 +72,7 @@
         </w:rPr>
         <w:t xml:space="preserve">Hvis du ønsker å installere </w:t>
       </w:r>
+      <w:proofErr w:type="spellStart"/>
       <w:r>
         <w:rPr>
           <w:b/>
@@ -62,11 +81,26 @@
         </w:rPr>
         <w:t>DOFFINder</w:t>
       </w:r>
-      <w:r>
-        <w:rPr>
-          <w:lang w:val="nb-NO"/>
-        </w:rPr>
-        <w:t xml:space="preserve"> lokalt på din PC og kjøre prosjektet direkte fra Docker, her er de nødvendige trinnene for å starte det opp igjen:</w:t>
+      <w:proofErr w:type="spellEnd"/>
+      <w:r>
+        <w:rPr>
+          <w:lang w:val="nb-NO"/>
+        </w:rPr>
+        <w:t xml:space="preserve"> lokalt på din PC og kjøre prosjektet direkte fra </w:t>
+      </w:r>
+      <w:proofErr w:type="spellStart"/>
+      <w:r>
+        <w:rPr>
+          <w:lang w:val="nb-NO"/>
+        </w:rPr>
+        <w:t>Docker</w:t>
+      </w:r>
+      <w:proofErr w:type="spellEnd"/>
+      <w:r>
+        <w:rPr>
+          <w:lang w:val="nb-NO"/>
+        </w:rPr>
+        <w:t>, her er de nødvendige trinnene for å starte det opp igjen:</w:t>
       </w:r>
     </w:p>
     <w:p>
@@ -98,7 +132,25 @@
           <w:bCs/>
           <w:lang w:val="nb-NO"/>
         </w:rPr>
-        <w:t>1. Start Docker Desktop</w:t>
+        <w:t xml:space="preserve">1. Start </w:t>
+      </w:r>
+      <w:proofErr w:type="spellStart"/>
+      <w:r>
+        <w:rPr>
+          <w:b/>
+          <w:bCs/>
+          <w:lang w:val="nb-NO"/>
+        </w:rPr>
+        <w:t>Docker</w:t>
+      </w:r>
+      <w:proofErr w:type="spellEnd"/>
+      <w:r>
+        <w:rPr>
+          <w:b/>
+          <w:bCs/>
+          <w:lang w:val="nb-NO"/>
+        </w:rPr>
+        <w:t xml:space="preserve"> Desktop</w:t>
       </w:r>
     </w:p>
     <w:p>
@@ -117,13 +169,23 @@
         </w:rPr>
         <w:t xml:space="preserve">Før du fortsetter, sørg for at </w:t>
       </w:r>
-      <w:r>
-        <w:rPr>
-          <w:b/>
-          <w:bCs/>
-          <w:lang w:val="nb-NO"/>
-        </w:rPr>
-        <w:t>Docker Desktop</w:t>
+      <w:proofErr w:type="spellStart"/>
+      <w:r>
+        <w:rPr>
+          <w:b/>
+          <w:bCs/>
+          <w:lang w:val="nb-NO"/>
+        </w:rPr>
+        <w:t>Docker</w:t>
+      </w:r>
+      <w:proofErr w:type="spellEnd"/>
+      <w:r>
+        <w:rPr>
+          <w:b/>
+          <w:bCs/>
+          <w:lang w:val="nb-NO"/>
+        </w:rPr>
+        <w:t xml:space="preserve"> Desktop</w:t>
       </w:r>
       <w:r>
         <w:rPr>
@@ -178,7 +240,21 @@
         <w:rPr>
           <w:lang w:val="nb-NO"/>
         </w:rPr>
-        <w:t>Åpne terminalen (Command Prompt, PowerShell eller terminal i VS Code).</w:t>
+        <w:t>Åpne terminalen (</w:t>
+      </w:r>
+      <w:proofErr w:type="spellStart"/>
+      <w:r>
+        <w:rPr>
+          <w:lang w:val="nb-NO"/>
+        </w:rPr>
+        <w:t>Command</w:t>
+      </w:r>
+      <w:proofErr w:type="spellEnd"/>
+      <w:r>
+        <w:rPr>
+          <w:lang w:val="nb-NO"/>
+        </w:rPr>
+        <w:t xml:space="preserve"> Prompt, PowerShell eller terminal i VS Code).</w:t>
       </w:r>
     </w:p>
     <w:p>
@@ -195,21 +271,79 @@
         <w:rPr>
           <w:lang w:val="nb-NO"/>
         </w:rPr>
-        <w:t>Gå til rotmappen til prosjektet DOFFINder, der Dockerfile og Kubernetes-manifestene er plassert:</w:t>
-      </w:r>
-    </w:p>
-    <w:p>
-      <w:pPr>
-        <w:rPr>
-          <w:lang w:val="nb-NO"/>
-        </w:rPr>
-      </w:pPr>
+        <w:t xml:space="preserve">Gå til </w:t>
+      </w:r>
+      <w:proofErr w:type="spellStart"/>
+      <w:r>
+        <w:rPr>
+          <w:lang w:val="nb-NO"/>
+        </w:rPr>
+        <w:t>rotmappen</w:t>
+      </w:r>
+      <w:proofErr w:type="spellEnd"/>
+      <w:r>
+        <w:rPr>
+          <w:lang w:val="nb-NO"/>
+        </w:rPr>
+        <w:t xml:space="preserve"> til prosjektet </w:t>
+      </w:r>
+      <w:proofErr w:type="spellStart"/>
+      <w:r>
+        <w:rPr>
+          <w:lang w:val="nb-NO"/>
+        </w:rPr>
+        <w:t>DOFFINder</w:t>
+      </w:r>
+      <w:proofErr w:type="spellEnd"/>
+      <w:r>
+        <w:rPr>
+          <w:lang w:val="nb-NO"/>
+        </w:rPr>
+        <w:t xml:space="preserve">, der </w:t>
+      </w:r>
+      <w:proofErr w:type="spellStart"/>
+      <w:r>
+        <w:rPr>
+          <w:lang w:val="nb-NO"/>
+        </w:rPr>
+        <w:t>Dockerfile</w:t>
+      </w:r>
+      <w:proofErr w:type="spellEnd"/>
+      <w:r>
+        <w:rPr>
+          <w:lang w:val="nb-NO"/>
+        </w:rPr>
+        <w:t xml:space="preserve"> og </w:t>
+      </w:r>
+      <w:proofErr w:type="spellStart"/>
+      <w:r>
+        <w:rPr>
+          <w:lang w:val="nb-NO"/>
+        </w:rPr>
+        <w:t>Kubernetes</w:t>
+      </w:r>
+      <w:proofErr w:type="spellEnd"/>
+      <w:r>
+        <w:rPr>
+          <w:lang w:val="nb-NO"/>
+        </w:rPr>
+        <w:t>-manifestene er plassert:</w:t>
+      </w:r>
+    </w:p>
+    <w:p>
+      <w:pPr>
+        <w:rPr>
+          <w:lang w:val="nb-NO"/>
+        </w:rPr>
+      </w:pPr>
+      <w:proofErr w:type="spellStart"/>
       <w:r>
         <w:rPr>
           <w:lang w:val="nb-NO"/>
         </w:rPr>
         <w:t>bash</w:t>
       </w:r>
+      <w:proofErr w:type="spellEnd"/>
     </w:p>
     <w:p>
       <w:pPr>
@@ -253,7 +387,25 @@
           <w:bCs/>
           <w:lang w:val="nb-NO"/>
         </w:rPr>
-        <w:t>3. Bygg Docker-imaget for prosjektet</w:t>
+        <w:t xml:space="preserve">3. Bygg </w:t>
+      </w:r>
+      <w:proofErr w:type="spellStart"/>
+      <w:r>
+        <w:rPr>
+          <w:b/>
+          <w:bCs/>
+          <w:lang w:val="nb-NO"/>
+        </w:rPr>
+        <w:t>Docker</w:t>
+      </w:r>
+      <w:proofErr w:type="spellEnd"/>
+      <w:r>
+        <w:rPr>
+          <w:b/>
+          <w:bCs/>
+          <w:lang w:val="nb-NO"/>
+        </w:rPr>
+        <w:t>-imaget for prosjektet</w:t>
       </w:r>
     </w:p>
     <w:p>
@@ -270,7 +422,21 @@
         <w:rPr>
           <w:lang w:val="nb-NO"/>
         </w:rPr>
-        <w:t>Hvis Docker-imaget allerede er bygget og du bare vil starte containerne, kan du hoppe over dette trinnet.</w:t>
+        <w:t xml:space="preserve">Hvis </w:t>
+      </w:r>
+      <w:proofErr w:type="spellStart"/>
+      <w:r>
+        <w:rPr>
+          <w:lang w:val="nb-NO"/>
+        </w:rPr>
+        <w:t>Docker</w:t>
+      </w:r>
+      <w:proofErr w:type="spellEnd"/>
+      <w:r>
+        <w:rPr>
+          <w:lang w:val="nb-NO"/>
+        </w:rPr>
+        <w:t>-imaget allerede er bygget og du bare vil starte containerne, kan du hoppe over dette trinnet.</w:t>
       </w:r>
     </w:p>
     <w:p>
@@ -287,18 +453,32 @@
         <w:rPr>
           <w:lang w:val="nb-NO"/>
         </w:rPr>
-        <w:t>Hvis du trenger å bygge Docker-imaget på nytt, kjør:</w:t>
-      </w:r>
-    </w:p>
-    <w:p>
-      <w:pPr>
-        <w:rPr>
-          <w:lang w:val="nb-NO"/>
-        </w:rPr>
-      </w:pPr>
-      <w:r>
-        <w:rPr>
-          <w:lang w:val="nb-NO"/>
+        <w:t xml:space="preserve">Hvis du trenger å bygge </w:t>
+      </w:r>
+      <w:proofErr w:type="spellStart"/>
+      <w:r>
+        <w:rPr>
+          <w:lang w:val="nb-NO"/>
+        </w:rPr>
+        <w:t>Docker</w:t>
+      </w:r>
+      <w:proofErr w:type="spellEnd"/>
+      <w:r>
+        <w:rPr>
+          <w:lang w:val="nb-NO"/>
+        </w:rPr>
+        <w:t>-imaget på nytt, kjør:</w:t>
+      </w:r>
+    </w:p>
+    <w:p>
+      <w:pPr>
+        <w:rPr>
+          <w:lang w:val="en-US"/>
+        </w:rPr>
+      </w:pPr>
+      <w:r>
+        <w:rPr>
+          <w:lang w:val="en-US"/>
         </w:rPr>
         <w:t>bash</w:t>
       </w:r>
@@ -306,65 +486,111 @@
     <w:p>
       <w:pPr>
         <w:rPr>
-          <w:lang w:val="nb-NO"/>
-        </w:rPr>
-      </w:pPr>
-      <w:r>
-        <w:rPr>
-          <w:lang w:val="nb-NO"/>
-        </w:rPr>
-        <w:t>docker build -t doffinder-backend:latest .</w:t>
-      </w:r>
-    </w:p>
-    <w:p>
-      <w:pPr>
-        <w:rPr>
-          <w:lang w:val="nb-NO"/>
-        </w:rPr>
-      </w:pPr>
-      <w:r>
-        <w:rPr>
-          <w:lang w:val="nb-NO"/>
-        </w:rPr>
-        <w:t>*Hvis det kjøre fra før :</w:t>
-      </w:r>
-    </w:p>
-    <w:p>
-      <w:pPr>
-        <w:rPr>
-          <w:lang w:val="nb-NO"/>
-        </w:rPr>
-      </w:pPr>
-      <w:r>
-        <w:rPr>
-          <w:lang w:val="nb-NO"/>
-        </w:rPr>
-        <w:t xml:space="preserve">- </w:t>
-      </w:r>
-      <w:r>
-        <w:rPr>
-          <w:lang w:val="nb-NO"/>
-        </w:rPr>
-        <w:t>docker stop doffinder-backend</w:t>
-      </w:r>
-    </w:p>
-    <w:p>
-      <w:pPr>
-        <w:rPr>
-          <w:lang w:val="nb-NO"/>
-        </w:rPr>
-      </w:pPr>
-      <w:r>
-        <w:rPr>
-          <w:lang w:val="nb-NO"/>
-        </w:rPr>
-        <w:t>-</w:t>
-      </w:r>
-      <w:r>
-        <w:rPr>
-          <w:lang w:val="nb-NO"/>
-        </w:rPr>
-        <w:t>docker rm doffinder-backend</w:t>
+          <w:lang w:val="en-US"/>
+        </w:rPr>
+      </w:pPr>
+      <w:r>
+        <w:rPr>
+          <w:lang w:val="en-US"/>
+        </w:rPr>
+        <w:t xml:space="preserve">docker build -t </w:t>
+      </w:r>
+      <w:proofErr w:type="spellStart"/>
+      <w:r>
+        <w:rPr>
+          <w:lang w:val="en-US"/>
+        </w:rPr>
+        <w:t>doffinder-</w:t>
+      </w:r>
+      <w:proofErr w:type="gramStart"/>
+      <w:r>
+        <w:rPr>
+          <w:lang w:val="en-US"/>
+        </w:rPr>
+        <w:t>backend:latest</w:t>
+      </w:r>
+      <w:proofErr w:type="spellEnd"/>
+      <w:proofErr w:type="gramEnd"/>
+      <w:r>
+        <w:rPr>
+          <w:lang w:val="en-US"/>
+        </w:rPr>
+        <w:t xml:space="preserve"> .</w:t>
+      </w:r>
+    </w:p>
+    <w:p>
+      <w:pPr>
+        <w:rPr>
+          <w:lang w:val="nb-NO"/>
+        </w:rPr>
+      </w:pPr>
+      <w:r>
+        <w:rPr>
+          <w:lang w:val="nb-NO"/>
+        </w:rPr>
+        <w:t xml:space="preserve">*Hvis det kjøre fra </w:t>
+      </w:r>
+      <w:proofErr w:type="gramStart"/>
+      <w:r>
+        <w:rPr>
+          <w:lang w:val="nb-NO"/>
+        </w:rPr>
+        <w:t>før :</w:t>
+      </w:r>
+      <w:proofErr w:type="gramEnd"/>
+    </w:p>
+    <w:p>
+      <w:pPr>
+        <w:rPr>
+          <w:lang w:val="en-US"/>
+        </w:rPr>
+      </w:pPr>
+      <w:r>
+        <w:rPr>
+          <w:lang w:val="en-US"/>
+        </w:rPr>
+        <w:t xml:space="preserve">- docker stop </w:t>
+      </w:r>
+      <w:proofErr w:type="spellStart"/>
+      <w:r>
+        <w:rPr>
+          <w:lang w:val="en-US"/>
+        </w:rPr>
+        <w:t>doffinder</w:t>
+      </w:r>
+      <w:proofErr w:type="spellEnd"/>
+      <w:r>
+        <w:rPr>
+          <w:lang w:val="en-US"/>
+        </w:rPr>
+        <w:t>-backend</w:t>
+      </w:r>
+    </w:p>
+    <w:p>
+      <w:pPr>
+        <w:rPr>
+          <w:lang w:val="en-US"/>
+        </w:rPr>
+      </w:pPr>
+      <w:r>
+        <w:rPr>
+          <w:lang w:val="en-US"/>
+        </w:rPr>
+        <w:t xml:space="preserve">-docker rm </w:t>
+      </w:r>
+      <w:proofErr w:type="spellStart"/>
+      <w:r>
+        <w:rPr>
+          <w:lang w:val="en-US"/>
+        </w:rPr>
+        <w:t>doffinder</w:t>
+      </w:r>
+      <w:proofErr w:type="spellEnd"/>
+      <w:r>
+        <w:rPr>
+          <w:lang w:val="en-US"/>
+        </w:rPr>
+        <w:t>-backend</w:t>
       </w:r>
     </w:p>
     <w:p>
@@ -396,24 +622,60 @@
           <w:bCs/>
           <w:lang w:val="nb-NO"/>
         </w:rPr>
-        <w:t>4. Kjør Docker-containeren</w:t>
-      </w:r>
-    </w:p>
-    <w:p>
-      <w:pPr>
-        <w:rPr>
-          <w:b/>
-          <w:bCs/>
-          <w:lang w:val="nb-NO"/>
-        </w:rPr>
-      </w:pPr>
-      <w:r>
-        <w:rPr>
-          <w:b/>
-          <w:bCs/>
-          <w:lang w:val="nb-NO"/>
-        </w:rPr>
-        <w:t>Kjør backend alene</w:t>
+        <w:t xml:space="preserve">4. Kjør </w:t>
+      </w:r>
+      <w:proofErr w:type="spellStart"/>
+      <w:r>
+        <w:rPr>
+          <w:b/>
+          <w:bCs/>
+          <w:lang w:val="nb-NO"/>
+        </w:rPr>
+        <w:t>Docker</w:t>
+      </w:r>
+      <w:proofErr w:type="spellEnd"/>
+      <w:r>
+        <w:rPr>
+          <w:b/>
+          <w:bCs/>
+          <w:lang w:val="nb-NO"/>
+        </w:rPr>
+        <w:t>-containeren</w:t>
+      </w:r>
+    </w:p>
+    <w:p>
+      <w:pPr>
+        <w:rPr>
+          <w:b/>
+          <w:bCs/>
+          <w:lang w:val="nb-NO"/>
+        </w:rPr>
+      </w:pPr>
+      <w:r>
+        <w:rPr>
+          <w:b/>
+          <w:bCs/>
+          <w:lang w:val="nb-NO"/>
+        </w:rPr>
+        <w:t xml:space="preserve">Kjør </w:t>
+      </w:r>
+      <w:proofErr w:type="spellStart"/>
+      <w:r>
+        <w:rPr>
+          <w:b/>
+          <w:bCs/>
+          <w:lang w:val="nb-NO"/>
+        </w:rPr>
+        <w:t>backend</w:t>
+      </w:r>
+      <w:proofErr w:type="spellEnd"/>
+      <w:r>
+        <w:rPr>
+          <w:b/>
+          <w:bCs/>
+          <w:lang w:val="nb-NO"/>
+        </w:rPr>
+        <w:t xml:space="preserve"> alene</w:t>
       </w:r>
     </w:p>
     <w:p>
@@ -430,18 +692,60 @@
         <w:rPr>
           <w:lang w:val="nb-NO"/>
         </w:rPr>
-        <w:t>Start backenden lokalt fra Docker uten Kubernetes:</w:t>
-      </w:r>
-    </w:p>
-    <w:p>
-      <w:pPr>
-        <w:rPr>
-          <w:lang w:val="nb-NO"/>
-        </w:rPr>
-      </w:pPr>
-      <w:r>
-        <w:rPr>
-          <w:lang w:val="nb-NO"/>
+        <w:t xml:space="preserve">Start </w:t>
+      </w:r>
+      <w:proofErr w:type="spellStart"/>
+      <w:r>
+        <w:rPr>
+          <w:lang w:val="nb-NO"/>
+        </w:rPr>
+        <w:t>backenden</w:t>
+      </w:r>
+      <w:proofErr w:type="spellEnd"/>
+      <w:r>
+        <w:rPr>
+          <w:lang w:val="nb-NO"/>
+        </w:rPr>
+        <w:t xml:space="preserve"> lokalt fra </w:t>
+      </w:r>
+      <w:proofErr w:type="spellStart"/>
+      <w:r>
+        <w:rPr>
+          <w:lang w:val="nb-NO"/>
+        </w:rPr>
+        <w:t>Docker</w:t>
+      </w:r>
+      <w:proofErr w:type="spellEnd"/>
+      <w:r>
+        <w:rPr>
+          <w:lang w:val="nb-NO"/>
+        </w:rPr>
+        <w:t xml:space="preserve"> uten </w:t>
+      </w:r>
+      <w:proofErr w:type="spellStart"/>
+      <w:r>
+        <w:rPr>
+          <w:lang w:val="nb-NO"/>
+        </w:rPr>
+        <w:t>Kubernetes</w:t>
+      </w:r>
+      <w:proofErr w:type="spellEnd"/>
+      <w:r>
+        <w:rPr>
+          <w:lang w:val="nb-NO"/>
+        </w:rPr>
+        <w:t>:</w:t>
+      </w:r>
+    </w:p>
+    <w:p>
+      <w:pPr>
+        <w:rPr>
+          <w:lang w:val="en-US"/>
+        </w:rPr>
+      </w:pPr>
+      <w:r>
+        <w:rPr>
+          <w:lang w:val="en-US"/>
         </w:rPr>
         <w:t>bash</w:t>
       </w:r>
@@ -449,15 +753,45 @@
     <w:p>
       <w:pPr>
         <w:rPr>
-          <w:lang w:val="nb-NO"/>
-        </w:rPr>
-      </w:pPr>
-      <w:r>
-        <w:rPr>
-          <w:lang w:val="nb-NO"/>
-        </w:rPr>
-        <w:t>docker run -d -p 8000:8000 --name doffinder-backend doffinder-backend:latest</w:t>
-      </w:r>
+          <w:lang w:val="en-US"/>
+        </w:rPr>
+      </w:pPr>
+      <w:r>
+        <w:rPr>
+          <w:lang w:val="en-US"/>
+        </w:rPr>
+        <w:t xml:space="preserve">docker run -d -p 8000:8000 --name </w:t>
+      </w:r>
+      <w:proofErr w:type="spellStart"/>
+      <w:r>
+        <w:rPr>
+          <w:lang w:val="en-US"/>
+        </w:rPr>
+        <w:t>doffinder</w:t>
+      </w:r>
+      <w:proofErr w:type="spellEnd"/>
+      <w:r>
+        <w:rPr>
+          <w:lang w:val="en-US"/>
+        </w:rPr>
+        <w:t xml:space="preserve">-backend </w:t>
+      </w:r>
+      <w:proofErr w:type="spellStart"/>
+      <w:r>
+        <w:rPr>
+          <w:lang w:val="en-US"/>
+        </w:rPr>
+        <w:t>doffinder-</w:t>
+      </w:r>
+      <w:proofErr w:type="gramStart"/>
+      <w:r>
+        <w:rPr>
+          <w:lang w:val="en-US"/>
+        </w:rPr>
+        <w:t>backend:latest</w:t>
+      </w:r>
+      <w:proofErr w:type="spellEnd"/>
+      <w:proofErr w:type="gramEnd"/>
     </w:p>
     <w:p>
       <w:pPr>
@@ -507,21 +841,37 @@
         <w:rPr>
           <w:lang w:val="nb-NO"/>
         </w:rPr>
-        <w:t>Sjekk at backenden kjører ved å åpne:</w:t>
-      </w:r>
-    </w:p>
-    <w:p>
-      <w:pPr>
-        <w:rPr>
-          <w:lang w:val="nb-NO"/>
-        </w:rPr>
-      </w:pPr>
+        <w:t xml:space="preserve">Sjekk at </w:t>
+      </w:r>
+      <w:proofErr w:type="spellStart"/>
+      <w:r>
+        <w:rPr>
+          <w:lang w:val="nb-NO"/>
+        </w:rPr>
+        <w:t>backenden</w:t>
+      </w:r>
+      <w:proofErr w:type="spellEnd"/>
+      <w:r>
+        <w:rPr>
+          <w:lang w:val="nb-NO"/>
+        </w:rPr>
+        <w:t xml:space="preserve"> kjører ved å åpne:</w:t>
+      </w:r>
+    </w:p>
+    <w:p>
+      <w:pPr>
+        <w:rPr>
+          <w:lang w:val="nb-NO"/>
+        </w:rPr>
+      </w:pPr>
+      <w:proofErr w:type="spellStart"/>
       <w:r>
         <w:rPr>
           <w:lang w:val="nb-NO"/>
         </w:rPr>
         <w:t>plaintext</w:t>
       </w:r>
+      <w:proofErr w:type="spellEnd"/>
     </w:p>
     <w:p>
       <w:pPr>
@@ -579,7 +929,21 @@
         <w:rPr>
           <w:lang w:val="nb-NO"/>
         </w:rPr>
-        <w:t>Hvis klienten ikke er innebygd i backend-containeren, må du starte den separat.</w:t>
+        <w:t xml:space="preserve">Hvis klienten ikke er innebygd i </w:t>
+      </w:r>
+      <w:proofErr w:type="spellStart"/>
+      <w:r>
+        <w:rPr>
+          <w:lang w:val="nb-NO"/>
+        </w:rPr>
+        <w:t>backend</w:t>
+      </w:r>
+      <w:proofErr w:type="spellEnd"/>
+      <w:r>
+        <w:rPr>
+          <w:lang w:val="nb-NO"/>
+        </w:rPr>
+        <w:t>-containeren, må du starte den separat.</w:t>
       </w:r>
     </w:p>
     <w:p>
@@ -596,34 +960,58 @@
         <w:rPr>
           <w:lang w:val="nb-NO"/>
         </w:rPr>
-        <w:t>Naviger til client/-katalogen:</w:t>
-      </w:r>
-    </w:p>
-    <w:p>
-      <w:pPr>
-        <w:rPr>
-          <w:lang w:val="nb-NO"/>
-        </w:rPr>
-      </w:pPr>
+        <w:t xml:space="preserve">Naviger til </w:t>
+      </w:r>
+      <w:proofErr w:type="spellStart"/>
+      <w:r>
+        <w:rPr>
+          <w:lang w:val="nb-NO"/>
+        </w:rPr>
+        <w:t>client</w:t>
+      </w:r>
+      <w:proofErr w:type="spellEnd"/>
+      <w:r>
+        <w:rPr>
+          <w:lang w:val="nb-NO"/>
+        </w:rPr>
+        <w:t>/-katalogen:</w:t>
+      </w:r>
+    </w:p>
+    <w:p>
+      <w:pPr>
+        <w:rPr>
+          <w:lang w:val="nb-NO"/>
+        </w:rPr>
+      </w:pPr>
+      <w:proofErr w:type="spellStart"/>
       <w:r>
         <w:rPr>
           <w:lang w:val="nb-NO"/>
         </w:rPr>
         <w:t>bash</w:t>
       </w:r>
-    </w:p>
-    <w:p>
-      <w:pPr>
-        <w:rPr>
-          <w:lang w:val="nb-NO"/>
-        </w:rPr>
-      </w:pPr>
-      <w:r>
-        <w:rPr>
-          <w:lang w:val="nb-NO"/>
-        </w:rPr>
-        <w:t>cd client</w:t>
-      </w:r>
+      <w:proofErr w:type="spellEnd"/>
+    </w:p>
+    <w:p>
+      <w:pPr>
+        <w:rPr>
+          <w:lang w:val="nb-NO"/>
+        </w:rPr>
+      </w:pPr>
+      <w:r>
+        <w:rPr>
+          <w:lang w:val="nb-NO"/>
+        </w:rPr>
+        <w:t xml:space="preserve">cd </w:t>
+      </w:r>
+      <w:proofErr w:type="spellStart"/>
+      <w:r>
+        <w:rPr>
+          <w:lang w:val="nb-NO"/>
+        </w:rPr>
+        <w:t>client</w:t>
+      </w:r>
+      <w:proofErr w:type="spellEnd"/>
     </w:p>
     <w:p>
       <w:pPr>
@@ -648,25 +1036,43 @@
           <w:lang w:val="nb-NO"/>
         </w:rPr>
       </w:pPr>
+      <w:proofErr w:type="spellStart"/>
       <w:r>
         <w:rPr>
           <w:lang w:val="nb-NO"/>
         </w:rPr>
         <w:t>bash</w:t>
       </w:r>
-    </w:p>
-    <w:p>
-      <w:pPr>
-        <w:rPr>
-          <w:lang w:val="nb-NO"/>
-        </w:rPr>
-      </w:pPr>
-      <w:r>
-        <w:rPr>
-          <w:lang w:val="nb-NO"/>
-        </w:rPr>
-        <w:t>npm install</w:t>
-      </w:r>
+      <w:proofErr w:type="spellEnd"/>
+    </w:p>
+    <w:p>
+      <w:pPr>
+        <w:rPr>
+          <w:lang w:val="nb-NO"/>
+        </w:rPr>
+      </w:pPr>
+      <w:proofErr w:type="spellStart"/>
+      <w:r>
+        <w:rPr>
+          <w:lang w:val="nb-NO"/>
+        </w:rPr>
+        <w:t>npm</w:t>
+      </w:r>
+      <w:proofErr w:type="spellEnd"/>
+      <w:r>
+        <w:rPr>
+          <w:lang w:val="nb-NO"/>
+        </w:rPr>
+        <w:t xml:space="preserve"> </w:t>
+      </w:r>
+      <w:proofErr w:type="spellStart"/>
+      <w:r>
+        <w:rPr>
+          <w:lang w:val="nb-NO"/>
+        </w:rPr>
+        <w:t>install</w:t>
+      </w:r>
+      <w:proofErr w:type="spellEnd"/>
     </w:p>
     <w:p>
       <w:pPr>
@@ -704,12 +1110,28 @@
           <w:lang w:val="nb-NO"/>
         </w:rPr>
       </w:pPr>
-      <w:r>
-        <w:rPr>
-          <w:lang w:val="nb-NO"/>
-        </w:rPr>
-        <w:t>npm run dev</w:t>
-      </w:r>
+      <w:proofErr w:type="spellStart"/>
+      <w:r>
+        <w:rPr>
+          <w:lang w:val="nb-NO"/>
+        </w:rPr>
+        <w:t>npm</w:t>
+      </w:r>
+      <w:proofErr w:type="spellEnd"/>
+      <w:r>
+        <w:rPr>
+          <w:lang w:val="nb-NO"/>
+        </w:rPr>
+        <w:t xml:space="preserve"> run </w:t>
+      </w:r>
+      <w:proofErr w:type="spellStart"/>
+      <w:r>
+        <w:rPr>
+          <w:lang w:val="nb-NO"/>
+        </w:rPr>
+        <w:t>dev</w:t>
+      </w:r>
+      <w:proofErr w:type="spellEnd"/>
     </w:p>
     <w:p>
       <w:pPr>
@@ -776,33 +1198,85 @@
           <w:bCs/>
           <w:lang w:val="nb-NO"/>
         </w:rPr>
-        <w:t>Nytt Start Triage</w:t>
-      </w:r>
-    </w:p>
-    <w:p>
-      <w:pPr>
-        <w:rPr>
-          <w:lang w:val="nb-NO"/>
-        </w:rPr>
-      </w:pPr>
-      <w:r>
-        <w:rPr>
-          <w:lang w:val="nb-NO"/>
-        </w:rPr>
-        <w:t xml:space="preserve"> Nå er inkludert også triage kode fra Tommy vi endre fra 8000 til 8001 port fordi backend bruker 8000:</w:t>
-      </w:r>
-    </w:p>
-    <w:p>
-      <w:pPr>
-        <w:rPr>
-          <w:lang w:val="nb-NO"/>
-        </w:rPr>
-      </w:pPr>
-      <w:r>
-        <w:rPr>
-          <w:lang w:val="nb-NO"/>
-        </w:rPr>
-        <w:t xml:space="preserve">Navigere til triage </w:t>
+        <w:t xml:space="preserve">Nytt Start </w:t>
+      </w:r>
+      <w:proofErr w:type="spellStart"/>
+      <w:r>
+        <w:rPr>
+          <w:b/>
+          <w:bCs/>
+          <w:lang w:val="nb-NO"/>
+        </w:rPr>
+        <w:t>Triage</w:t>
+      </w:r>
+      <w:proofErr w:type="spellEnd"/>
+    </w:p>
+    <w:p>
+      <w:pPr>
+        <w:rPr>
+          <w:lang w:val="nb-NO"/>
+        </w:rPr>
+      </w:pPr>
+      <w:r>
+        <w:rPr>
+          <w:lang w:val="nb-NO"/>
+        </w:rPr>
+        <w:t xml:space="preserve"> Nå er inkludert også </w:t>
+      </w:r>
+      <w:proofErr w:type="spellStart"/>
+      <w:r>
+        <w:rPr>
+          <w:lang w:val="nb-NO"/>
+        </w:rPr>
+        <w:t>triage</w:t>
+      </w:r>
+      <w:proofErr w:type="spellEnd"/>
+      <w:r>
+        <w:rPr>
+          <w:lang w:val="nb-NO"/>
+        </w:rPr>
+        <w:t xml:space="preserve"> kode fra Tommy vi endre fra 8000 til 8001 port fordi </w:t>
+      </w:r>
+      <w:proofErr w:type="spellStart"/>
+      <w:r>
+        <w:rPr>
+          <w:lang w:val="nb-NO"/>
+        </w:rPr>
+        <w:t>backend</w:t>
+      </w:r>
+      <w:proofErr w:type="spellEnd"/>
+      <w:r>
+        <w:rPr>
+          <w:lang w:val="nb-NO"/>
+        </w:rPr>
+        <w:t xml:space="preserve"> bruker 8000:</w:t>
+      </w:r>
+    </w:p>
+    <w:p>
+      <w:pPr>
+        <w:rPr>
+          <w:lang w:val="nb-NO"/>
+        </w:rPr>
+      </w:pPr>
+      <w:r>
+        <w:rPr>
+          <w:lang w:val="nb-NO"/>
+        </w:rPr>
+        <w:t xml:space="preserve">Navigere til </w:t>
+      </w:r>
+      <w:proofErr w:type="spellStart"/>
+      <w:r>
+        <w:rPr>
+          <w:lang w:val="nb-NO"/>
+        </w:rPr>
+        <w:t>triage</w:t>
+      </w:r>
+      <w:proofErr w:type="spellEnd"/>
+      <w:r>
+        <w:rPr>
+          <w:lang w:val="nb-NO"/>
+        </w:rPr>
+        <w:t xml:space="preserve"> </w:t>
       </w:r>
       <w:r>
         <w:rPr>
@@ -821,15 +1295,24 @@
         <w:rPr>
           <w:lang w:val="nb-NO"/>
         </w:rPr>
-        <w:t>cd triage</w:t>
-      </w:r>
-    </w:p>
-    <w:p>
-      <w:pPr>
-        <w:rPr>
-          <w:lang w:val="nb-NO"/>
-        </w:rPr>
-      </w:pPr>
+        <w:t xml:space="preserve">cd </w:t>
+      </w:r>
+      <w:proofErr w:type="spellStart"/>
+      <w:r>
+        <w:rPr>
+          <w:lang w:val="nb-NO"/>
+        </w:rPr>
+        <w:t>triage</w:t>
+      </w:r>
+      <w:proofErr w:type="spellEnd"/>
+    </w:p>
+    <w:p>
+      <w:pPr>
+        <w:rPr>
+          <w:lang w:val="nb-NO"/>
+        </w:rPr>
+      </w:pPr>
+      <w:proofErr w:type="spellStart"/>
       <w:r>
         <w:rPr>
           <w:lang w:val="nb-NO"/>
@@ -842,12 +1325,21 @@
         </w:rPr>
         <w:t>o</w:t>
       </w:r>
-      <w:r>
-        <w:rPr>
-          <w:lang w:val="nb-NO"/>
-        </w:rPr>
-        <w:t xml:space="preserve"> run .</w:t>
-      </w:r>
+      <w:proofErr w:type="spellEnd"/>
+      <w:r>
+        <w:rPr>
+          <w:lang w:val="nb-NO"/>
+        </w:rPr>
+        <w:t xml:space="preserve"> </w:t>
+      </w:r>
+      <w:proofErr w:type="gramStart"/>
+      <w:r>
+        <w:rPr>
+          <w:lang w:val="nb-NO"/>
+        </w:rPr>
+        <w:t>run .</w:t>
+      </w:r>
+      <w:proofErr w:type="gramEnd"/>
     </w:p>
     <w:p>
       <w:pPr>
@@ -890,7 +1382,43 @@
         <w:rPr>
           <w:lang w:val="nb-NO"/>
         </w:rPr>
-        <w:t>- Dataene lagres i filer under `./ratings/{dato}.txt`</w:t>
+        <w:t xml:space="preserve">- Dataene lagres i filer under </w:t>
+      </w:r>
+      <w:proofErr w:type="gramStart"/>
+      <w:r>
+        <w:rPr>
+          <w:lang w:val="nb-NO"/>
+        </w:rPr>
+        <w:t>`./</w:t>
+      </w:r>
+      <w:proofErr w:type="spellStart"/>
+      <w:proofErr w:type="gramEnd"/>
+      <w:r>
+        <w:rPr>
+          <w:lang w:val="nb-NO"/>
+        </w:rPr>
+        <w:t>ratings</w:t>
+      </w:r>
+      <w:proofErr w:type="spellEnd"/>
+      <w:r>
+        <w:rPr>
+          <w:lang w:val="nb-NO"/>
+        </w:rPr>
+        <w:t>/{dato}.</w:t>
+      </w:r>
+      <w:proofErr w:type="spellStart"/>
+      <w:r>
+        <w:rPr>
+          <w:lang w:val="nb-NO"/>
+        </w:rPr>
+        <w:t>txt</w:t>
+      </w:r>
+      <w:proofErr w:type="spellEnd"/>
+      <w:r>
+        <w:rPr>
+          <w:lang w:val="nb-NO"/>
+        </w:rPr>
+        <w:t>`</w:t>
       </w:r>
     </w:p>
     <w:p>
@@ -936,20 +1464,44 @@
           <w:bCs/>
           <w:lang w:val="nb-NO"/>
         </w:rPr>
-        <w:t>6. (Valgfritt) Kjør med Kubernetes</w:t>
-      </w:r>
-    </w:p>
-    <w:p>
-      <w:pPr>
-        <w:rPr>
-          <w:lang w:val="nb-NO"/>
-        </w:rPr>
-      </w:pPr>
-      <w:r>
-        <w:rPr>
-          <w:lang w:val="nb-NO"/>
-        </w:rPr>
-        <w:t>Hvis du ønsker å kjøre prosjektet med Kubernetes:</w:t>
+        <w:t xml:space="preserve">6. (Valgfritt) Kjør med </w:t>
+      </w:r>
+      <w:proofErr w:type="spellStart"/>
+      <w:r>
+        <w:rPr>
+          <w:b/>
+          <w:bCs/>
+          <w:lang w:val="nb-NO"/>
+        </w:rPr>
+        <w:t>Kubernetes</w:t>
+      </w:r>
+      <w:proofErr w:type="spellEnd"/>
+    </w:p>
+    <w:p>
+      <w:pPr>
+        <w:rPr>
+          <w:lang w:val="nb-NO"/>
+        </w:rPr>
+      </w:pPr>
+      <w:r>
+        <w:rPr>
+          <w:lang w:val="nb-NO"/>
+        </w:rPr>
+        <w:t xml:space="preserve">Hvis du ønsker å kjøre prosjektet med </w:t>
+      </w:r>
+      <w:proofErr w:type="spellStart"/>
+      <w:r>
+        <w:rPr>
+          <w:lang w:val="nb-NO"/>
+        </w:rPr>
+        <w:t>Kubernetes</w:t>
+      </w:r>
+      <w:proofErr w:type="spellEnd"/>
+      <w:r>
+        <w:rPr>
+          <w:lang w:val="nb-NO"/>
+        </w:rPr>
+        <w:t>:</w:t>
       </w:r>
     </w:p>
     <w:p>
@@ -966,7 +1518,35 @@
         <w:rPr>
           <w:lang w:val="nb-NO"/>
         </w:rPr>
-        <w:t>Aktiver Kubernetes i Docker Desktop.</w:t>
+        <w:t xml:space="preserve">Aktiver </w:t>
+      </w:r>
+      <w:proofErr w:type="spellStart"/>
+      <w:r>
+        <w:rPr>
+          <w:lang w:val="nb-NO"/>
+        </w:rPr>
+        <w:t>Kubernetes</w:t>
+      </w:r>
+      <w:proofErr w:type="spellEnd"/>
+      <w:r>
+        <w:rPr>
+          <w:lang w:val="nb-NO"/>
+        </w:rPr>
+        <w:t xml:space="preserve"> i </w:t>
+      </w:r>
+      <w:proofErr w:type="spellStart"/>
+      <w:r>
+        <w:rPr>
+          <w:lang w:val="nb-NO"/>
+        </w:rPr>
+        <w:t>Docker</w:t>
+      </w:r>
+      <w:proofErr w:type="spellEnd"/>
+      <w:r>
+        <w:rPr>
+          <w:lang w:val="nb-NO"/>
+        </w:rPr>
+        <w:t xml:space="preserve"> Desktop.</w:t>
       </w:r>
     </w:p>
     <w:p>
@@ -983,7 +1563,57 @@
         <w:rPr>
           <w:lang w:val="nb-NO"/>
         </w:rPr>
-        <w:t>Bruk Kubernetes-manifestene som tidligere opprettet (backend-deployment.yaml og backend-service.yaml).</w:t>
+        <w:t xml:space="preserve">Bruk </w:t>
+      </w:r>
+      <w:proofErr w:type="spellStart"/>
+      <w:r>
+        <w:rPr>
+          <w:lang w:val="nb-NO"/>
+        </w:rPr>
+        <w:t>Kubernetes</w:t>
+      </w:r>
+      <w:proofErr w:type="spellEnd"/>
+      <w:r>
+        <w:rPr>
+          <w:lang w:val="nb-NO"/>
+        </w:rPr>
+        <w:t>-manifestene som tidligere opprettet (</w:t>
+      </w:r>
+      <w:proofErr w:type="spellStart"/>
+      <w:r>
+        <w:rPr>
+          <w:lang w:val="nb-NO"/>
+        </w:rPr>
+        <w:t>backend-</w:t>
+      </w:r>
+      <w:proofErr w:type="gramStart"/>
+      <w:r>
+        <w:rPr>
+          <w:lang w:val="nb-NO"/>
+        </w:rPr>
+        <w:t>deployment.yaml</w:t>
+      </w:r>
+      <w:proofErr w:type="spellEnd"/>
+      <w:proofErr w:type="gramEnd"/>
+      <w:r>
+        <w:rPr>
+          <w:lang w:val="nb-NO"/>
+        </w:rPr>
+        <w:t xml:space="preserve"> og </w:t>
+      </w:r>
+      <w:proofErr w:type="spellStart"/>
+      <w:r>
+        <w:rPr>
+          <w:lang w:val="nb-NO"/>
+        </w:rPr>
+        <w:t>backend-service.yaml</w:t>
+      </w:r>
+      <w:proofErr w:type="spellEnd"/>
+      <w:r>
+        <w:rPr>
+          <w:lang w:val="nb-NO"/>
+        </w:rPr>
+        <w:t>).</w:t>
       </w:r>
     </w:p>
     <w:p>
@@ -1000,21 +1630,37 @@
         <w:rPr>
           <w:lang w:val="nb-NO"/>
         </w:rPr>
-        <w:t>Start Kubernetes-tjenestene:</w:t>
-      </w:r>
-    </w:p>
-    <w:p>
-      <w:pPr>
-        <w:rPr>
-          <w:lang w:val="nb-NO"/>
-        </w:rPr>
-      </w:pPr>
+        <w:t xml:space="preserve">Start </w:t>
+      </w:r>
+      <w:proofErr w:type="spellStart"/>
+      <w:r>
+        <w:rPr>
+          <w:lang w:val="nb-NO"/>
+        </w:rPr>
+        <w:t>Kubernetes</w:t>
+      </w:r>
+      <w:proofErr w:type="spellEnd"/>
+      <w:r>
+        <w:rPr>
+          <w:lang w:val="nb-NO"/>
+        </w:rPr>
+        <w:t>-tjenestene:</w:t>
+      </w:r>
+    </w:p>
+    <w:p>
+      <w:pPr>
+        <w:rPr>
+          <w:lang w:val="nb-NO"/>
+        </w:rPr>
+      </w:pPr>
+      <w:proofErr w:type="spellStart"/>
       <w:r>
         <w:rPr>
           <w:lang w:val="nb-NO"/>
         </w:rPr>
         <w:t>bash</w:t>
       </w:r>
+      <w:proofErr w:type="spellEnd"/>
     </w:p>
     <w:p>
       <w:pPr>
@@ -1032,29 +1678,65 @@
     <w:p>
       <w:pPr>
         <w:rPr>
-          <w:lang w:val="nb-NO"/>
-        </w:rPr>
-      </w:pPr>
-      <w:r>
-        <w:rPr>
-          <w:lang w:val="nb-NO"/>
-        </w:rPr>
-        <w:t>kubectl apply -f backend-deployment.yaml</w:t>
-      </w:r>
-    </w:p>
-    <w:p>
-      <w:pPr>
-        <w:rPr>
-          <w:lang w:val="nb-NO"/>
-        </w:rPr>
-      </w:pPr>
-      <w:r>
-        <w:rPr>
-          <w:lang w:val="nb-NO"/>
+          <w:lang w:val="en-US"/>
+        </w:rPr>
+      </w:pPr>
+      <w:proofErr w:type="spellStart"/>
+      <w:r>
+        <w:rPr>
+          <w:lang w:val="en-US"/>
+        </w:rPr>
+        <w:t>kubectl</w:t>
+      </w:r>
+      <w:proofErr w:type="spellEnd"/>
+      <w:r>
+        <w:rPr>
+          <w:lang w:val="en-US"/>
+        </w:rPr>
+        <w:t xml:space="preserve"> apply -f backend-</w:t>
+      </w:r>
+      <w:proofErr w:type="spellStart"/>
+      <w:proofErr w:type="gramStart"/>
+      <w:r>
+        <w:rPr>
+          <w:lang w:val="en-US"/>
+        </w:rPr>
+        <w:t>deployment.yaml</w:t>
+      </w:r>
+      <w:proofErr w:type="spellEnd"/>
+      <w:proofErr w:type="gramEnd"/>
+    </w:p>
+    <w:p>
+      <w:pPr>
+        <w:rPr>
+          <w:lang w:val="en-US"/>
+        </w:rPr>
+      </w:pPr>
+      <w:proofErr w:type="spellStart"/>
+      <w:r>
+        <w:rPr>
+          <w:lang w:val="en-US"/>
         </w:rPr>
         <w:lastRenderedPageBreak/>
-        <w:t>kubectl apply -f backend-service.yaml</w:t>
-      </w:r>
+        <w:t>kubectl</w:t>
+      </w:r>
+      <w:proofErr w:type="spellEnd"/>
+      <w:r>
+        <w:rPr>
+          <w:lang w:val="en-US"/>
+        </w:rPr>
+        <w:t xml:space="preserve"> apply -f backend-</w:t>
+      </w:r>
+      <w:proofErr w:type="spellStart"/>
+      <w:proofErr w:type="gramStart"/>
+      <w:r>
+        <w:rPr>
+          <w:lang w:val="en-US"/>
+        </w:rPr>
+        <w:t>service.yaml</w:t>
+      </w:r>
+      <w:proofErr w:type="spellEnd"/>
+      <w:proofErr w:type="gramEnd"/>
     </w:p>
     <w:p>
       <w:pPr>
@@ -1098,21 +1780,37 @@
         <w:rPr>
           <w:lang w:val="nb-NO"/>
         </w:rPr>
-        <w:t>For å sjekke alle kjørende Docker-containere:</w:t>
-      </w:r>
-    </w:p>
-    <w:p>
-      <w:pPr>
-        <w:rPr>
-          <w:lang w:val="nb-NO"/>
-        </w:rPr>
-      </w:pPr>
+        <w:t xml:space="preserve">For å sjekke alle kjørende </w:t>
+      </w:r>
+      <w:proofErr w:type="spellStart"/>
+      <w:r>
+        <w:rPr>
+          <w:lang w:val="nb-NO"/>
+        </w:rPr>
+        <w:t>Docker</w:t>
+      </w:r>
+      <w:proofErr w:type="spellEnd"/>
+      <w:r>
+        <w:rPr>
+          <w:lang w:val="nb-NO"/>
+        </w:rPr>
+        <w:t>-containere:</w:t>
+      </w:r>
+    </w:p>
+    <w:p>
+      <w:pPr>
+        <w:rPr>
+          <w:lang w:val="nb-NO"/>
+        </w:rPr>
+      </w:pPr>
+      <w:proofErr w:type="spellStart"/>
       <w:r>
         <w:rPr>
           <w:lang w:val="nb-NO"/>
         </w:rPr>
         <w:t>bash</w:t>
       </w:r>
+      <w:proofErr w:type="spellEnd"/>
     </w:p>
     <w:p>
       <w:pPr>
@@ -1133,12 +1831,28 @@
           <w:lang w:val="nb-NO"/>
         </w:rPr>
       </w:pPr>
-      <w:r>
-        <w:rPr>
-          <w:lang w:val="nb-NO"/>
-        </w:rPr>
-        <w:t>docker ps</w:t>
-      </w:r>
+      <w:proofErr w:type="spellStart"/>
+      <w:r>
+        <w:rPr>
+          <w:lang w:val="nb-NO"/>
+        </w:rPr>
+        <w:t>docker</w:t>
+      </w:r>
+      <w:proofErr w:type="spellEnd"/>
+      <w:r>
+        <w:rPr>
+          <w:lang w:val="nb-NO"/>
+        </w:rPr>
+        <w:t xml:space="preserve"> </w:t>
+      </w:r>
+      <w:proofErr w:type="spellStart"/>
+      <w:r>
+        <w:rPr>
+          <w:lang w:val="nb-NO"/>
+        </w:rPr>
+        <w:t>ps</w:t>
+      </w:r>
+      <w:proofErr w:type="spellEnd"/>
     </w:p>
     <w:p>
       <w:pPr>
@@ -1216,12 +1930,14 @@
           <w:lang w:val="nb-NO"/>
         </w:rPr>
       </w:pPr>
+      <w:proofErr w:type="spellStart"/>
       <w:r>
         <w:rPr>
           <w:lang w:val="nb-NO"/>
         </w:rPr>
         <w:t>bash</w:t>
       </w:r>
+      <w:proofErr w:type="spellEnd"/>
     </w:p>
     <w:p>
       <w:pPr>
@@ -1242,12 +1958,28 @@
           <w:lang w:val="nb-NO"/>
         </w:rPr>
       </w:pPr>
-      <w:r>
-        <w:rPr>
-          <w:lang w:val="nb-NO"/>
-        </w:rPr>
-        <w:t>docker stop doffinder-backend</w:t>
-      </w:r>
+      <w:proofErr w:type="spellStart"/>
+      <w:r>
+        <w:rPr>
+          <w:lang w:val="nb-NO"/>
+        </w:rPr>
+        <w:t>docker</w:t>
+      </w:r>
+      <w:proofErr w:type="spellEnd"/>
+      <w:r>
+        <w:rPr>
+          <w:lang w:val="nb-NO"/>
+        </w:rPr>
+        <w:t xml:space="preserve"> stop </w:t>
+      </w:r>
+      <w:proofErr w:type="spellStart"/>
+      <w:r>
+        <w:rPr>
+          <w:lang w:val="nb-NO"/>
+        </w:rPr>
+        <w:t>doffinder-backend</w:t>
+      </w:r>
+      <w:proofErr w:type="spellEnd"/>
     </w:p>
     <w:p>
       <w:pPr>
@@ -1280,12 +2012,14 @@
           <w:lang w:val="nb-NO"/>
         </w:rPr>
       </w:pPr>
+      <w:proofErr w:type="spellStart"/>
       <w:r>
         <w:rPr>
           <w:lang w:val="nb-NO"/>
         </w:rPr>
         <w:t>bash</w:t>
       </w:r>
+      <w:proofErr w:type="spellEnd"/>
     </w:p>
     <w:p>
       <w:pPr>
@@ -1306,12 +2040,42 @@
           <w:lang w:val="nb-NO"/>
         </w:rPr>
       </w:pPr>
-      <w:r>
-        <w:rPr>
-          <w:lang w:val="nb-NO"/>
-        </w:rPr>
-        <w:t>docker rm doffinder-backend</w:t>
-      </w:r>
+      <w:proofErr w:type="spellStart"/>
+      <w:r>
+        <w:rPr>
+          <w:lang w:val="nb-NO"/>
+        </w:rPr>
+        <w:t>docker</w:t>
+      </w:r>
+      <w:proofErr w:type="spellEnd"/>
+      <w:r>
+        <w:rPr>
+          <w:lang w:val="nb-NO"/>
+        </w:rPr>
+        <w:t xml:space="preserve"> </w:t>
+      </w:r>
+      <w:proofErr w:type="spellStart"/>
+      <w:r>
+        <w:rPr>
+          <w:lang w:val="nb-NO"/>
+        </w:rPr>
+        <w:t>rm</w:t>
+      </w:r>
+      <w:proofErr w:type="spellEnd"/>
+      <w:r>
+        <w:rPr>
+          <w:lang w:val="nb-NO"/>
+        </w:rPr>
+        <w:t xml:space="preserve"> </w:t>
+      </w:r>
+      <w:proofErr w:type="spellStart"/>
+      <w:r>
+        <w:rPr>
+          <w:lang w:val="nb-NO"/>
+        </w:rPr>
+        <w:t>doffinder-backend</w:t>
+      </w:r>
+      <w:proofErr w:type="spellEnd"/>
     </w:p>
     <w:p>
       <w:pPr>
@@ -1329,7 +2093,25 @@
           <w:bCs/>
           <w:lang w:val="nb-NO"/>
         </w:rPr>
-        <w:t>Fjerne Docker-imaget (hvis nødvendig)</w:t>
+        <w:t xml:space="preserve">Fjerne </w:t>
+      </w:r>
+      <w:proofErr w:type="spellStart"/>
+      <w:r>
+        <w:rPr>
+          <w:b/>
+          <w:bCs/>
+          <w:lang w:val="nb-NO"/>
+        </w:rPr>
+        <w:t>Docker</w:t>
+      </w:r>
+      <w:proofErr w:type="spellEnd"/>
+      <w:r>
+        <w:rPr>
+          <w:b/>
+          <w:bCs/>
+          <w:lang w:val="nb-NO"/>
+        </w:rPr>
+        <w:t>-imaget (hvis nødvendig)</w:t>
       </w:r>
       <w:r>
         <w:rPr>
@@ -1341,12 +2123,12 @@
     <w:p>
       <w:pPr>
         <w:rPr>
-          <w:lang w:val="nb-NO"/>
-        </w:rPr>
-      </w:pPr>
-      <w:r>
-        <w:rPr>
-          <w:lang w:val="nb-NO"/>
+          <w:lang w:val="en-US"/>
+        </w:rPr>
+      </w:pPr>
+      <w:r>
+        <w:rPr>
+          <w:lang w:val="en-US"/>
         </w:rPr>
         <w:t>bash</w:t>
       </w:r>
@@ -1354,28 +2136,60 @@
     <w:p>
       <w:pPr>
         <w:rPr>
-          <w:lang w:val="nb-NO"/>
-        </w:rPr>
-      </w:pPr>
-      <w:r>
-        <w:rPr>
-          <w:lang w:val="nb-NO"/>
+          <w:lang w:val="en-US"/>
+        </w:rPr>
+      </w:pPr>
+      <w:proofErr w:type="spellStart"/>
+      <w:r>
+        <w:rPr>
+          <w:lang w:val="en-US"/>
         </w:rPr>
         <w:t>Kopier</w:t>
       </w:r>
-    </w:p>
-    <w:p>
-      <w:pPr>
-        <w:rPr>
-          <w:lang w:val="nb-NO"/>
-        </w:rPr>
-      </w:pPr>
-      <w:r>
-        <w:rPr>
-          <w:lang w:val="nb-NO"/>
-        </w:rPr>
-        <w:t>docker rmi doffinder-backend:latest</w:t>
-      </w:r>
+      <w:proofErr w:type="spellEnd"/>
+    </w:p>
+    <w:p>
+      <w:pPr>
+        <w:rPr>
+          <w:lang w:val="en-US"/>
+        </w:rPr>
+      </w:pPr>
+      <w:r>
+        <w:rPr>
+          <w:lang w:val="en-US"/>
+        </w:rPr>
+        <w:t xml:space="preserve">docker </w:t>
+      </w:r>
+      <w:proofErr w:type="spellStart"/>
+      <w:r>
+        <w:rPr>
+          <w:lang w:val="en-US"/>
+        </w:rPr>
+        <w:t>rmi</w:t>
+      </w:r>
+      <w:proofErr w:type="spellEnd"/>
+      <w:r>
+        <w:rPr>
+          <w:lang w:val="en-US"/>
+        </w:rPr>
+        <w:t xml:space="preserve"> </w:t>
+      </w:r>
+      <w:proofErr w:type="spellStart"/>
+      <w:r>
+        <w:rPr>
+          <w:lang w:val="en-US"/>
+        </w:rPr>
+        <w:t>doffinder-</w:t>
+      </w:r>
+      <w:proofErr w:type="gramStart"/>
+      <w:r>
+        <w:rPr>
+          <w:lang w:val="en-US"/>
+        </w:rPr>
+        <w:t>backend:latest</w:t>
+      </w:r>
+      <w:proofErr w:type="spellEnd"/>
+      <w:proofErr w:type="gramEnd"/>
     </w:p>
     <w:p>
       <w:pPr>
@@ -1449,12 +2263,14 @@
           <w:lang w:val="nb-NO"/>
         </w:rPr>
       </w:pPr>
+      <w:proofErr w:type="spellStart"/>
       <w:r>
         <w:rPr>
           <w:lang w:val="nb-NO"/>
         </w:rPr>
         <w:t>bash</w:t>
       </w:r>
+      <w:proofErr w:type="spellEnd"/>
     </w:p>
     <w:p>
       <w:pPr>
@@ -1475,12 +2291,28 @@
           <w:lang w:val="nb-NO"/>
         </w:rPr>
       </w:pPr>
-      <w:r>
-        <w:rPr>
-          <w:lang w:val="nb-NO"/>
-        </w:rPr>
-        <w:t>docker logs doffinder-backend</w:t>
-      </w:r>
+      <w:proofErr w:type="spellStart"/>
+      <w:r>
+        <w:rPr>
+          <w:lang w:val="nb-NO"/>
+        </w:rPr>
+        <w:t>docker</w:t>
+      </w:r>
+      <w:proofErr w:type="spellEnd"/>
+      <w:r>
+        <w:rPr>
+          <w:lang w:val="nb-NO"/>
+        </w:rPr>
+        <w:t xml:space="preserve"> logs </w:t>
+      </w:r>
+      <w:proofErr w:type="spellStart"/>
+      <w:r>
+        <w:rPr>
+          <w:lang w:val="nb-NO"/>
+        </w:rPr>
+        <w:t>doffinder-backend</w:t>
+      </w:r>
+      <w:proofErr w:type="spellEnd"/>
     </w:p>
     <w:p>
       <w:pPr>
@@ -1548,15 +2380,85 @@
           <w:bCs/>
           <w:lang w:val="nb-NO"/>
         </w:rPr>
-        <w:t>10) Start fra applikasjon</w:t>
-      </w:r>
-      <w:r>
-        <w:rPr>
-          <w:b/>
-          <w:bCs/>
-          <w:lang w:val="nb-NO"/>
-        </w:rPr>
-        <w:t>(uten å bruke Docker/Container)</w:t>
+        <w:t xml:space="preserve">10) Start fra </w:t>
+      </w:r>
+      <w:proofErr w:type="gramStart"/>
+      <w:r>
+        <w:rPr>
+          <w:b/>
+          <w:bCs/>
+          <w:lang w:val="nb-NO"/>
+        </w:rPr>
+        <w:t>applikasjon</w:t>
+      </w:r>
+      <w:r>
+        <w:rPr>
+          <w:b/>
+          <w:bCs/>
+          <w:lang w:val="nb-NO"/>
+        </w:rPr>
+        <w:t>(</w:t>
+      </w:r>
+      <w:proofErr w:type="gramEnd"/>
+      <w:r>
+        <w:rPr>
+          <w:b/>
+          <w:bCs/>
+          <w:lang w:val="nb-NO"/>
+        </w:rPr>
+        <w:t xml:space="preserve">uten å bruke </w:t>
+      </w:r>
+      <w:proofErr w:type="spellStart"/>
+      <w:r>
+        <w:rPr>
+          <w:b/>
+          <w:bCs/>
+          <w:lang w:val="nb-NO"/>
+        </w:rPr>
+        <w:t>Docker</w:t>
+      </w:r>
+      <w:proofErr w:type="spellEnd"/>
+      <w:r>
+        <w:rPr>
+          <w:b/>
+          <w:bCs/>
+          <w:lang w:val="nb-NO"/>
+        </w:rPr>
+        <w:t>/Container</w:t>
+      </w:r>
+      <w:r>
+        <w:rPr>
+          <w:b/>
+          <w:bCs/>
+          <w:lang w:val="nb-NO"/>
+        </w:rPr>
+        <w:t xml:space="preserve"> </w:t>
+      </w:r>
+      <w:proofErr w:type="spellStart"/>
+      <w:r>
+        <w:rPr>
+          <w:b/>
+          <w:bCs/>
+          <w:lang w:val="nb-NO"/>
+        </w:rPr>
+        <w:t>føste</w:t>
+      </w:r>
+      <w:proofErr w:type="spellEnd"/>
+      <w:r>
+        <w:rPr>
+          <w:b/>
+          <w:bCs/>
+          <w:lang w:val="nb-NO"/>
+        </w:rPr>
+        <w:t xml:space="preserve"> gang</w:t>
+      </w:r>
+      <w:r>
+        <w:rPr>
+          <w:b/>
+          <w:bCs/>
+          <w:lang w:val="nb-NO"/>
+        </w:rPr>
+        <w:t>)</w:t>
       </w:r>
       <w:r>
         <w:rPr>
@@ -1589,7 +2491,7 @@
     <w:p>
       <w:pPr>
         <w:rPr>
-          <w:lang w:val="nb-NO"/>
+          <w:lang w:val="en-US"/>
         </w:rPr>
       </w:pPr>
       <w:r>
@@ -1597,15 +2499,9 @@
       </w:r>
       <w:r>
         <w:rPr>
-          <w:lang w:val="nb-NO"/>
-        </w:rPr>
-        <w:t xml:space="preserve">: </w:t>
-      </w:r>
-      <w:r>
-        <w:rPr>
-          <w:lang w:val="nb-NO"/>
-        </w:rPr>
-        <w:t>C:\Test\DOFFINderclone&gt;DOFFINder</w:t>
+          <w:lang w:val="en-US"/>
+        </w:rPr>
+        <w:t>: C:\Test\DOFFINderclone&gt;DOFFINder</w:t>
       </w:r>
     </w:p>
     <w:p>
@@ -1639,6 +2535,9 @@
       <w:r>
         <w:t>venv</w:t>
       </w:r>
+      <w:r>
+        <w:t xml:space="preserve"> (nytt prosjekt)</w:t>
+      </w:r>
     </w:p>
     <w:p>
       <w:pPr>
@@ -1663,16 +2562,27 @@
         <w:t>C:\Test\DOFFINderclone\DOFFINder\backend</w:t>
       </w:r>
       <w:r>
-        <w:t xml:space="preserve"> : </w:t>
+        <w:t xml:space="preserve"> </w:t>
+      </w:r>
+    </w:p>
+    <w:p>
+      <w:r>
+        <w:t>*bare første gang –(</w:t>
+      </w:r>
+      <w:r>
+        <w:t xml:space="preserve"> </w:t>
       </w:r>
       <w:r>
         <w:t>pip install -r requirements.txt</w:t>
       </w:r>
-    </w:p>
-    <w:p>
-      <w:r>
-        <w:rPr>
-          <w:lang w:val="nb-NO"/>
+      <w:r>
+        <w:t>)</w:t>
+      </w:r>
+    </w:p>
+    <w:p>
+      <w:r>
+        <w:rPr>
+          <w:lang w:val="en-US"/>
         </w:rPr>
         <w:t>-</w:t>
       </w:r>
@@ -1685,9 +2595,6 @@
         <w:t xml:space="preserve"> </w:t>
       </w:r>
       <w:r>
-        <w:t>Run </w:t>
-      </w:r>
-      <w:r>
         <w:t>‘</w:t>
       </w:r>
       <w:r>
@@ -1705,14 +2612,14 @@
         <w:rPr>
           <w:b/>
           <w:bCs/>
-          <w:lang w:val="nb-NO"/>
-        </w:rPr>
-      </w:pPr>
-      <w:r>
-        <w:rPr>
-          <w:b/>
-          <w:bCs/>
-          <w:lang w:val="nb-NO"/>
+          <w:lang w:val="en-US"/>
+        </w:rPr>
+      </w:pPr>
+      <w:r>
+        <w:rPr>
+          <w:b/>
+          <w:bCs/>
+          <w:lang w:val="en-US"/>
         </w:rPr>
         <w:t>Client</w:t>
       </w:r>
@@ -1720,45 +2627,73 @@
     <w:p>
       <w:pPr>
         <w:rPr>
-          <w:lang w:val="nb-NO"/>
-        </w:rPr>
-      </w:pPr>
-      <w:r>
-        <w:rPr>
-          <w:lang w:val="nb-NO"/>
+          <w:lang w:val="en-US"/>
+        </w:rPr>
+      </w:pPr>
+      <w:r>
+        <w:rPr>
+          <w:lang w:val="en-US"/>
         </w:rPr>
         <w:t>-</w:t>
       </w:r>
       <w:r>
         <w:t xml:space="preserve"> </w:t>
       </w:r>
-      <w:r>
-        <w:rPr>
-          <w:lang w:val="nb-NO"/>
-        </w:rPr>
-        <w:t>npm install</w:t>
-      </w:r>
-    </w:p>
-    <w:p>
-      <w:pPr>
-        <w:rPr>
-          <w:lang w:val="nb-NO"/>
-        </w:rPr>
-      </w:pPr>
-      <w:r>
-        <w:rPr>
-          <w:lang w:val="nb-NO"/>
+      <w:proofErr w:type="spellStart"/>
+      <w:r>
+        <w:rPr>
+          <w:lang w:val="en-US"/>
+        </w:rPr>
+        <w:t>npm</w:t>
+      </w:r>
+      <w:proofErr w:type="spellEnd"/>
+      <w:r>
+        <w:rPr>
+          <w:lang w:val="en-US"/>
+        </w:rPr>
+        <w:t xml:space="preserve"> install</w:t>
+      </w:r>
+    </w:p>
+    <w:p>
+      <w:pPr>
+        <w:rPr>
+          <w:lang w:val="en-US"/>
+        </w:rPr>
+      </w:pPr>
+      <w:r>
+        <w:rPr>
+          <w:lang w:val="en-US"/>
         </w:rPr>
         <w:t>-</w:t>
       </w:r>
       <w:r>
         <w:t xml:space="preserve"> </w:t>
       </w:r>
-      <w:r>
-        <w:rPr>
-          <w:lang w:val="nb-NO"/>
-        </w:rPr>
-        <w:t>npm run build</w:t>
+      <w:proofErr w:type="spellStart"/>
+      <w:r>
+        <w:rPr>
+          <w:lang w:val="en-US"/>
+        </w:rPr>
+        <w:t>npm</w:t>
+      </w:r>
+      <w:proofErr w:type="spellEnd"/>
+      <w:r>
+        <w:rPr>
+          <w:lang w:val="en-US"/>
+        </w:rPr>
+        <w:t xml:space="preserve"> run build</w:t>
+      </w:r>
+    </w:p>
+    <w:p>
+      <w:pPr>
+        <w:rPr>
+          <w:lang w:val="en-US"/>
+        </w:rPr>
+      </w:pPr>
+    </w:p>
+    <w:p>
+      <w:r>
+        <w:t>Applikasjon fiunne her:</w:t>
       </w:r>
     </w:p>
     <w:p>
@@ -1779,7 +2714,7 @@
     <w:p>
       <w:r>
         <w:rPr>
-          <w:lang w:val="nb-NO"/>
+          <w:lang w:val="en-US"/>
         </w:rPr>
         <w:t>-</w:t>
       </w:r>
@@ -1824,73 +2759,280 @@
       </w:r>
     </w:p>
     <w:p>
-      <w:pPr>
-        <w:rPr>
-          <w:lang w:val="nb-NO"/>
-        </w:rPr>
-      </w:pPr>
       <w:r>
         <w:rPr>
           <w:lang w:val="nb-NO"/>
         </w:rPr>
         <w:t xml:space="preserve">Ses på: </w:t>
       </w:r>
-      <w:r>
-        <w:t>http://localhost:8000</w:t>
-      </w:r>
-      <w:r>
-        <w:t>/</w:t>
-      </w:r>
-    </w:p>
-    <w:p>
-      <w:pPr>
-        <w:rPr>
-          <w:lang w:val="nb-NO"/>
-        </w:rPr>
-      </w:pPr>
-    </w:p>
-    <w:p>
-      <w:pPr>
-        <w:rPr>
-          <w:lang w:val="nb-NO"/>
-        </w:rPr>
-      </w:pPr>
-      <w:r>
-        <w:rPr>
-          <w:lang w:val="nb-NO"/>
-        </w:rPr>
+      <w:hyperlink r:id="rId12" w:history="1">
+        <w:r>
+          <w:rPr>
+            <w:rStyle w:val="Hyperkobling"/>
+          </w:rPr>
+          <w:t>http://localhost:8000/</w:t>
+        </w:r>
+      </w:hyperlink>
+    </w:p>
+    <w:p/>
+    <w:p>
+      <w:pPr>
+        <w:rPr>
+          <w:b/>
+          <w:bCs/>
+          <w:lang w:val="nb-NO"/>
+        </w:rPr>
+      </w:pPr>
+      <w:r>
+        <w:rPr>
+          <w:b/>
+          <w:bCs/>
+        </w:rPr>
+        <w:t>11</w:t>
+      </w:r>
+      <w:r>
+        <w:t xml:space="preserve">) </w:t>
+      </w:r>
+      <w:r>
+        <w:rPr>
+          <w:b/>
+          <w:bCs/>
+          <w:lang w:val="nb-NO"/>
+        </w:rPr>
+        <w:t>Start fra applikasjon</w:t>
+      </w:r>
+      <w:r>
+        <w:rPr>
+          <w:b/>
+          <w:bCs/>
+          <w:lang w:val="nb-NO"/>
+        </w:rPr>
+        <w:t xml:space="preserve"> nå:</w:t>
+      </w:r>
+    </w:p>
+    <w:p>
+      <w:pPr>
+        <w:rPr>
+          <w:lang w:val="en-US"/>
+        </w:rPr>
+      </w:pPr>
+      <w:r>
+        <w:t>- Go ned til</w:t>
+      </w:r>
+      <w:r>
+        <w:rPr>
+          <w:lang w:val="en-US"/>
+        </w:rPr>
+        <w:t>: C:\Test\DOFFINderclone&gt;DOFFINder</w:t>
+      </w:r>
+    </w:p>
+    <w:p>
+      <w:pPr>
+        <w:rPr>
+          <w:lang w:val="en-US"/>
+        </w:rPr>
+      </w:pPr>
+      <w:r>
+        <w:rPr>
+          <w:lang w:val="en-US"/>
+        </w:rPr>
+        <w:t>-activate</w:t>
+      </w:r>
+    </w:p>
+    <w:p>
+      <w:pPr>
+        <w:rPr>
+          <w:b/>
+          <w:bCs/>
+        </w:rPr>
+      </w:pPr>
+      <w:r>
+        <w:rPr>
+          <w:b/>
+          <w:bCs/>
+        </w:rPr>
+        <w:t>backend</w:t>
+      </w:r>
+    </w:p>
+    <w:p>
+      <w:r>
+        <w:t xml:space="preserve">- Go ned til </w:t>
+      </w:r>
+      <w:r>
+        <w:t>C:\Test\DOFFINderclone\DOFFINder\backend</w:t>
+      </w:r>
+      <w:r>
+        <w:t xml:space="preserve"> </w:t>
+      </w:r>
+    </w:p>
+    <w:p>
+      <w:r>
+        <w:t>-</w:t>
+      </w:r>
+      <w:r>
+        <w:t xml:space="preserve"> </w:t>
+      </w:r>
+      <w:r>
+        <w:t>fastapi dev</w:t>
+      </w:r>
+      <w:r>
+        <w:t>’</w:t>
+      </w:r>
+    </w:p>
+    <w:p>
+      <w:r>
+        <w:t>Applikasjon fiunne her:</w:t>
+      </w:r>
+    </w:p>
+    <w:p>
+      <w:pPr>
+        <w:rPr>
+          <w:b/>
+          <w:bCs/>
+        </w:rPr>
+      </w:pPr>
+      <w:r>
+        <w:rPr>
+          <w:b/>
+          <w:bCs/>
+        </w:rPr>
+        <w:t>backend</w:t>
+      </w:r>
+    </w:p>
+    <w:p>
+      <w:r>
+        <w:rPr>
+          <w:lang w:val="en-US"/>
+        </w:rPr>
+        <w:t>-</w:t>
+      </w:r>
+      <w:r>
+        <w:rPr>
+          <w:rFonts w:ascii="Segoe UI" w:hAnsi="Segoe UI" w:cs="Segoe UI"/>
+          <w:color w:val="1F2328"/>
+          <w:shd w:val="clear" w:color="auto" w:fill="FFFFFF"/>
+        </w:rPr>
+        <w:t xml:space="preserve"> </w:t>
+      </w:r>
+      <w:r>
+        <w:t>Run fastapi dev to start the backend</w:t>
+      </w:r>
+      <w:r>
+        <w:t>: fastapi run</w:t>
+      </w:r>
+    </w:p>
+    <w:p>
+      <w:r>
+        <w:t xml:space="preserve">Ses på : </w:t>
+      </w:r>
+      <w:r>
+        <w:t>http://localhost:8000/docs#/</w:t>
+      </w:r>
+    </w:p>
+    <w:p>
+      <w:pPr>
+        <w:rPr>
+          <w:b/>
+          <w:bCs/>
+          <w:lang w:val="nb-NO"/>
+        </w:rPr>
+      </w:pPr>
+      <w:r>
+        <w:rPr>
+          <w:b/>
+          <w:bCs/>
+          <w:lang w:val="nb-NO"/>
+        </w:rPr>
+        <w:t>Client</w:t>
+      </w:r>
+    </w:p>
+    <w:p>
+      <w:r>
+        <w:rPr>
+          <w:lang w:val="nb-NO"/>
+        </w:rPr>
+        <w:t xml:space="preserve">Ses på: </w:t>
+      </w:r>
+      <w:hyperlink r:id="rId13" w:history="1">
+        <w:r>
+          <w:rPr>
+            <w:rStyle w:val="Hyperkobling"/>
+          </w:rPr>
+          <w:t>http://localhost:8000/</w:t>
+        </w:r>
+      </w:hyperlink>
+    </w:p>
+    <w:p/>
+    <w:p>
+      <w:r>
+        <w:t> </w:t>
+      </w:r>
+    </w:p>
+    <w:p>
+      <w:pPr>
+        <w:rPr>
+          <w:lang w:val="en-US"/>
+        </w:rPr>
+      </w:pPr>
+      <w:r>
+        <w:rPr>
+          <w:lang w:val="en-US"/>
+        </w:rPr>
+        <w:lastRenderedPageBreak/>
         <w:t>Ignacio Tejera</w:t>
       </w:r>
     </w:p>
     <w:p>
       <w:pPr>
         <w:rPr>
-          <w:lang w:val="nb-NO"/>
-        </w:rPr>
-      </w:pPr>
-      <w:r>
-        <w:rPr>
-          <w:lang w:val="nb-NO"/>
-        </w:rPr>
-        <w:t>Test leder Item</w:t>
-      </w:r>
-    </w:p>
-    <w:p>
-      <w:pPr>
-        <w:rPr>
-          <w:lang w:val="nb-NO"/>
-        </w:rPr>
-      </w:pPr>
-      <w:r>
-        <w:rPr>
-          <w:lang w:val="nb-NO"/>
-        </w:rPr>
-        <w:t>Januar 2025</w:t>
+          <w:lang w:val="en-US"/>
+        </w:rPr>
+      </w:pPr>
+      <w:r>
+        <w:rPr>
+          <w:lang w:val="en-US"/>
+        </w:rPr>
+        <w:t xml:space="preserve">Test </w:t>
+      </w:r>
+      <w:proofErr w:type="spellStart"/>
+      <w:r>
+        <w:rPr>
+          <w:lang w:val="en-US"/>
+        </w:rPr>
+        <w:t>leder</w:t>
+      </w:r>
+      <w:proofErr w:type="spellEnd"/>
+      <w:r>
+        <w:rPr>
+          <w:lang w:val="en-US"/>
+        </w:rPr>
+        <w:t xml:space="preserve"> Item</w:t>
+      </w:r>
+    </w:p>
+    <w:p>
+      <w:pPr>
+        <w:rPr>
+          <w:lang w:val="en-US"/>
+        </w:rPr>
+      </w:pPr>
+      <w:proofErr w:type="spellStart"/>
+      <w:r>
+        <w:rPr>
+          <w:lang w:val="en-US"/>
+        </w:rPr>
+        <w:t>Januar</w:t>
+      </w:r>
+      <w:proofErr w:type="spellEnd"/>
+      <w:r>
+        <w:rPr>
+          <w:lang w:val="en-US"/>
+        </w:rPr>
+        <w:t xml:space="preserve"> 2025</w:t>
       </w:r>
     </w:p>
     <w:sectPr>
-      <w:headerReference w:type="default" r:id="rId12"/>
-      <w:headerReference w:type="first" r:id="rId13"/>
+      <w:headerReference w:type="default" r:id="rId14"/>
+      <w:headerReference w:type="first" r:id="rId15"/>
       <w:pgSz w:w="11906" w:h="16838"/>
       <w:pgMar w:top="1440" w:right="1077" w:bottom="1134" w:left="1077" w:header="709" w:footer="709" w:gutter="0"/>
       <w:cols w:space="708"/>
@@ -4881,19 +6023,20 @@
 </file>
 
 <file path=customXml/item1.xml><?xml version="1.0" encoding="utf-8"?>
-<?mso-contentType ?>
-<FormTemplates xmlns="http://schemas.microsoft.com/sharepoint/v3/contenttype/forms">
-  <Display>DocumentLibraryForm</Display>
-  <Edit>DocumentLibraryForm</Edit>
-  <New>DocumentLibraryForm</New>
-</FormTemplates>
+<p:properties xmlns:p="http://schemas.microsoft.com/office/2006/metadata/properties" xmlns:xsi="http://www.w3.org/2001/XMLSchema-instance" xmlns:pc="http://schemas.microsoft.com/office/infopath/2007/PartnerControls">
+  <documentManagement>
+    <SharedWithUsers xmlns="088c9974-c93b-43bf-9c8f-64802f4db6c6">
+      <UserInfo>
+        <DisplayName>Arne Ohr | emagine</DisplayName>
+        <AccountId>24</AccountId>
+        <AccountType/>
+      </UserInfo>
+    </SharedWithUsers>
+  </documentManagement>
+</p:properties>
 </file>
 
 <file path=customXml/item2.xml><?xml version="1.0" encoding="utf-8"?>
-<b:Sources xmlns:b="http://schemas.openxmlformats.org/officeDocument/2006/bibliography" xmlns="http://schemas.openxmlformats.org/officeDocument/2006/bibliography" SelectedStyle="\APASixthEditionOfficeOnline.xsl" StyleName="APA" Version="6"/>
-</file>
-
-<file path=customXml/item3.xml><?xml version="1.0" encoding="utf-8"?>
 <ct:contentTypeSchema xmlns:ct="http://schemas.microsoft.com/office/2006/metadata/contentType" xmlns:ma="http://schemas.microsoft.com/office/2006/metadata/properties/metaAttributes" ct:_="" ma:_="" ma:contentTypeName="Document" ma:contentTypeID="0x010100BC668E6611DA8D4B8E095F01E10A76CF" ma:contentTypeVersion="11" ma:contentTypeDescription="Create a new document." ma:contentTypeScope="" ma:versionID="3b56aaa273d87a47317fac834d73db0f">
   <xsd:schema xmlns:xsd="http://www.w3.org/2001/XMLSchema" xmlns:xs="http://www.w3.org/2001/XMLSchema" xmlns:p="http://schemas.microsoft.com/office/2006/metadata/properties" xmlns:ns2="088c9974-c93b-43bf-9c8f-64802f4db6c6" xmlns:ns3="bb94fdcc-beb2-4ac5-8e13-5811b2a7dd28" targetNamespace="http://schemas.microsoft.com/office/2006/metadata/properties" ma:root="true" ma:fieldsID="fc7fe4e3379885147ecfc35b2c98e5bc" ns2:_="" ns3:_="">
     <xsd:import namespace="088c9974-c93b-43bf-9c8f-64802f4db6c6"/>
@@ -5078,37 +6221,30 @@
 </ct:contentTypeSchema>
 </file>
 
+<file path=customXml/item3.xml><?xml version="1.0" encoding="utf-8"?>
+<b:Sources xmlns:b="http://schemas.openxmlformats.org/officeDocument/2006/bibliography" xmlns="http://schemas.openxmlformats.org/officeDocument/2006/bibliography" SelectedStyle="\APASixthEditionOfficeOnline.xsl" StyleName="APA" Version="6"/>
+</file>
+
 <file path=customXml/item4.xml><?xml version="1.0" encoding="utf-8"?>
-<p:properties xmlns:p="http://schemas.microsoft.com/office/2006/metadata/properties" xmlns:xsi="http://www.w3.org/2001/XMLSchema-instance" xmlns:pc="http://schemas.microsoft.com/office/infopath/2007/PartnerControls">
-  <documentManagement>
-    <SharedWithUsers xmlns="088c9974-c93b-43bf-9c8f-64802f4db6c6">
-      <UserInfo>
-        <DisplayName>Arne Ohr | emagine</DisplayName>
-        <AccountId>24</AccountId>
-        <AccountType/>
-      </UserInfo>
-    </SharedWithUsers>
-  </documentManagement>
-</p:properties>
+<?mso-contentType ?>
+<FormTemplates xmlns="http://schemas.microsoft.com/sharepoint/v3/contenttype/forms">
+  <Display>DocumentLibraryForm</Display>
+  <Edit>DocumentLibraryForm</Edit>
+  <New>DocumentLibraryForm</New>
+</FormTemplates>
 </file>
 
 <file path=customXml/itemProps1.xml><?xml version="1.0" encoding="utf-8"?>
-<ds:datastoreItem xmlns:ds="http://schemas.openxmlformats.org/officeDocument/2006/customXml" ds:itemID="{705FD506-783B-4490-93C9-C1191E6FF942}">
+<ds:datastoreItem xmlns:ds="http://schemas.openxmlformats.org/officeDocument/2006/customXml" ds:itemID="{C8540905-81B5-4B6C-A48C-14991BEBE001}">
   <ds:schemaRefs>
-    <ds:schemaRef ds:uri="http://schemas.microsoft.com/sharepoint/v3/contenttype/forms"/>
+    <ds:schemaRef ds:uri="http://schemas.microsoft.com/office/2006/metadata/properties"/>
+    <ds:schemaRef ds:uri="http://schemas.microsoft.com/office/infopath/2007/PartnerControls"/>
+    <ds:schemaRef ds:uri="088c9974-c93b-43bf-9c8f-64802f4db6c6"/>
   </ds:schemaRefs>
 </ds:datastoreItem>
 </file>
 
 <file path=customXml/itemProps2.xml><?xml version="1.0" encoding="utf-8"?>
-<ds:datastoreItem xmlns:ds="http://schemas.openxmlformats.org/officeDocument/2006/customXml" ds:itemID="{4F6EAF51-FAFE-41F8-A3FA-ABA9C583F928}">
-  <ds:schemaRefs>
-    <ds:schemaRef ds:uri="http://schemas.openxmlformats.org/officeDocument/2006/bibliography"/>
-  </ds:schemaRefs>
-</ds:datastoreItem>
-</file>
-
-<file path=customXml/itemProps3.xml><?xml version="1.0" encoding="utf-8"?>
 <ds:datastoreItem xmlns:ds="http://schemas.openxmlformats.org/officeDocument/2006/customXml" ds:itemID="{61044790-C145-488A-9924-A5FAE1C5C11B}">
   <ds:schemaRefs>
     <ds:schemaRef ds:uri="http://schemas.microsoft.com/office/2006/metadata/contentType"/>
@@ -5127,12 +6263,18 @@
 </ds:datastoreItem>
 </file>
 
+<file path=customXml/itemProps3.xml><?xml version="1.0" encoding="utf-8"?>
+<ds:datastoreItem xmlns:ds="http://schemas.openxmlformats.org/officeDocument/2006/customXml" ds:itemID="{4F6EAF51-FAFE-41F8-A3FA-ABA9C583F928}">
+  <ds:schemaRefs>
+    <ds:schemaRef ds:uri="http://schemas.openxmlformats.org/officeDocument/2006/bibliography"/>
+  </ds:schemaRefs>
+</ds:datastoreItem>
+</file>
+
 <file path=customXml/itemProps4.xml><?xml version="1.0" encoding="utf-8"?>
-<ds:datastoreItem xmlns:ds="http://schemas.openxmlformats.org/officeDocument/2006/customXml" ds:itemID="{C8540905-81B5-4B6C-A48C-14991BEBE001}">
+<ds:datastoreItem xmlns:ds="http://schemas.openxmlformats.org/officeDocument/2006/customXml" ds:itemID="{705FD506-783B-4490-93C9-C1191E6FF942}">
   <ds:schemaRefs>
-    <ds:schemaRef ds:uri="http://schemas.microsoft.com/office/2006/metadata/properties"/>
-    <ds:schemaRef ds:uri="http://schemas.microsoft.com/office/infopath/2007/PartnerControls"/>
-    <ds:schemaRef ds:uri="088c9974-c93b-43bf-9c8f-64802f4db6c6"/>
+    <ds:schemaRef ds:uri="http://schemas.microsoft.com/sharepoint/v3/contenttype/forms"/>
   </ds:schemaRefs>
 </ds:datastoreItem>
 </file>

</xml_diff>